<commit_message>
Included toc, cleaned up
</commit_message>
<xml_diff>
--- a/vignettes/gcplyr-workflow.docx
+++ b/vignettes/gcplyr-workflow.docx
@@ -24,6 +24,32 @@
         <w:t xml:space="preserve">Blazanin</w:t>
       </w:r>
     </w:p>
+    <w:sdt>
+      <w:sdtPr>
+        <w:docPartObj>
+          <w:docPartGallery w:val="Table of Contents"/>
+          <w:docPartUnique/>
+        </w:docPartObj>
+      </w:sdtPr>
+      <w:sdtContent>
+        <w:p>
+          <w:pPr>
+            <w:pStyle w:val="TOCHeading"/>
+          </w:pPr>
+          <w:r>
+            <w:t xml:space="preserve">Table of Contents</w:t>
+          </w:r>
+        </w:p>
+        <w:p>
+          <w:r>
+            <w:fldChar w:fldCharType="begin" w:dirty="true"/>
+            <w:instrText xml:space="preserve">TOC \o "1-3" \h \z \u</w:instrText>
+            <w:fldChar w:fldCharType="separate"/>
+            <w:fldChar w:fldCharType="end"/>
+          </w:r>
+        </w:p>
+      </w:sdtContent>
+    </w:sdt>
     <w:bookmarkStart w:id="20" w:name="getting-started"/>
     <w:p>
       <w:pPr>
@@ -4321,52 +4347,52 @@
         <w:rPr>
           <w:rStyle w:val="CommentTok"/>
         </w:rPr>
-        <w:t xml:space="preserve">#&gt; C:\Users\mikeb\AppData\Local\Temp\RtmpKcWgds\file3ba04ff77ad4    0            1e+05</w:t>
-      </w:r>
-      <w:r>
-        <w:br/>
-      </w:r>
-      <w:r>
-        <w:rPr>
-          <w:rStyle w:val="CommentTok"/>
-        </w:rPr>
-        <w:t xml:space="preserve">#&gt; C:\Users\mikeb\AppData\Local\Temp\RtmpKcWgds\file3ba04ff77ad4  900 109384.122062192</w:t>
-      </w:r>
-      <w:r>
-        <w:br/>
-      </w:r>
-      <w:r>
-        <w:rPr>
-          <w:rStyle w:val="CommentTok"/>
-        </w:rPr>
-        <w:t xml:space="preserve">#&gt; C:\Users\mikeb\AppData\Local\Temp\RtmpKcWgds\file3ba04ff77ad4 1800 119648.756217843</w:t>
-      </w:r>
-      <w:r>
-        <w:br/>
-      </w:r>
-      <w:r>
-        <w:rPr>
-          <w:rStyle w:val="CommentTok"/>
-        </w:rPr>
-        <w:t xml:space="preserve">#&gt; C:\Users\mikeb\AppData\Local\Temp\RtmpKcWgds\file3ba04ff77ad4 2700 130876.500204715</w:t>
-      </w:r>
-      <w:r>
-        <w:br/>
-      </w:r>
-      <w:r>
-        <w:rPr>
-          <w:rStyle w:val="CommentTok"/>
-        </w:rPr>
-        <w:t xml:space="preserve">#&gt; C:\Users\mikeb\AppData\Local\Temp\RtmpKcWgds\file3ba04ff77ad4 3600 143157.695895394</w:t>
-      </w:r>
-      <w:r>
-        <w:br/>
-      </w:r>
-      <w:r>
-        <w:rPr>
-          <w:rStyle w:val="CommentTok"/>
-        </w:rPr>
-        <w:t xml:space="preserve">#&gt; C:\Users\mikeb\AppData\Local\Temp\RtmpKcWgds\file3ba04ff77ad4 4500 156591.154566601</w:t>
+        <w:t xml:space="preserve">#&gt; C:\Users\mikeb\AppData\Local\Temp\Rtmpcn0t8y\file26e0682ca61    0            1e+05</w:t>
+      </w:r>
+      <w:r>
+        <w:br/>
+      </w:r>
+      <w:r>
+        <w:rPr>
+          <w:rStyle w:val="CommentTok"/>
+        </w:rPr>
+        <w:t xml:space="preserve">#&gt; C:\Users\mikeb\AppData\Local\Temp\Rtmpcn0t8y\file26e0682ca61  900 109384.122062192</w:t>
+      </w:r>
+      <w:r>
+        <w:br/>
+      </w:r>
+      <w:r>
+        <w:rPr>
+          <w:rStyle w:val="CommentTok"/>
+        </w:rPr>
+        <w:t xml:space="preserve">#&gt; C:\Users\mikeb\AppData\Local\Temp\Rtmpcn0t8y\file26e0682ca61 1800 119648.756217843</w:t>
+      </w:r>
+      <w:r>
+        <w:br/>
+      </w:r>
+      <w:r>
+        <w:rPr>
+          <w:rStyle w:val="CommentTok"/>
+        </w:rPr>
+        <w:t xml:space="preserve">#&gt; C:\Users\mikeb\AppData\Local\Temp\Rtmpcn0t8y\file26e0682ca61 2700 130876.500204715</w:t>
+      </w:r>
+      <w:r>
+        <w:br/>
+      </w:r>
+      <w:r>
+        <w:rPr>
+          <w:rStyle w:val="CommentTok"/>
+        </w:rPr>
+        <w:t xml:space="preserve">#&gt; C:\Users\mikeb\AppData\Local\Temp\Rtmpcn0t8y\file26e0682ca61 3600 143157.695895394</w:t>
+      </w:r>
+      <w:r>
+        <w:br/>
+      </w:r>
+      <w:r>
+        <w:rPr>
+          <w:rStyle w:val="CommentTok"/>
+        </w:rPr>
+        <w:t xml:space="preserve">#&gt; C:\Users\mikeb\AppData\Local\Temp\Rtmpcn0t8y\file26e0682ca61 4500 156591.154566601</w:t>
       </w:r>
     </w:p>
     <w:p>
@@ -4927,52 +4953,52 @@
         <w:rPr>
           <w:rStyle w:val="CommentTok"/>
         </w:rPr>
-        <w:t xml:space="preserve">#&gt; C:\Users\mikeb\AppData\Local\Temp\RtmpKcWgds\file3ba051a7548f    0            1e+05</w:t>
-      </w:r>
-      <w:r>
-        <w:br/>
-      </w:r>
-      <w:r>
-        <w:rPr>
-          <w:rStyle w:val="CommentTok"/>
-        </w:rPr>
-        <w:t xml:space="preserve">#&gt; C:\Users\mikeb\AppData\Local\Temp\RtmpKcWgds\file3ba051a7548f  900 109384.122062192</w:t>
-      </w:r>
-      <w:r>
-        <w:br/>
-      </w:r>
-      <w:r>
-        <w:rPr>
-          <w:rStyle w:val="CommentTok"/>
-        </w:rPr>
-        <w:t xml:space="preserve">#&gt; C:\Users\mikeb\AppData\Local\Temp\RtmpKcWgds\file3ba051a7548f 1800 119648.756217843</w:t>
-      </w:r>
-      <w:r>
-        <w:br/>
-      </w:r>
-      <w:r>
-        <w:rPr>
-          <w:rStyle w:val="CommentTok"/>
-        </w:rPr>
-        <w:t xml:space="preserve">#&gt; C:\Users\mikeb\AppData\Local\Temp\RtmpKcWgds\file3ba051a7548f 2700 130876.500204715</w:t>
-      </w:r>
-      <w:r>
-        <w:br/>
-      </w:r>
-      <w:r>
-        <w:rPr>
-          <w:rStyle w:val="CommentTok"/>
-        </w:rPr>
-        <w:t xml:space="preserve">#&gt; C:\Users\mikeb\AppData\Local\Temp\RtmpKcWgds\file3ba051a7548f 3600 143157.695895394</w:t>
-      </w:r>
-      <w:r>
-        <w:br/>
-      </w:r>
-      <w:r>
-        <w:rPr>
-          <w:rStyle w:val="CommentTok"/>
-        </w:rPr>
-        <w:t xml:space="preserve">#&gt; C:\Users\mikeb\AppData\Local\Temp\RtmpKcWgds\file3ba051a7548f 4500 156591.154566601</w:t>
+        <w:t xml:space="preserve">#&gt; C:\Users\mikeb\AppData\Local\Temp\Rtmpcn0t8y\file26e0227d5ed7    0            1e+05</w:t>
+      </w:r>
+      <w:r>
+        <w:br/>
+      </w:r>
+      <w:r>
+        <w:rPr>
+          <w:rStyle w:val="CommentTok"/>
+        </w:rPr>
+        <w:t xml:space="preserve">#&gt; C:\Users\mikeb\AppData\Local\Temp\Rtmpcn0t8y\file26e0227d5ed7  900 109384.122062192</w:t>
+      </w:r>
+      <w:r>
+        <w:br/>
+      </w:r>
+      <w:r>
+        <w:rPr>
+          <w:rStyle w:val="CommentTok"/>
+        </w:rPr>
+        <w:t xml:space="preserve">#&gt; C:\Users\mikeb\AppData\Local\Temp\Rtmpcn0t8y\file26e0227d5ed7 1800 119648.756217843</w:t>
+      </w:r>
+      <w:r>
+        <w:br/>
+      </w:r>
+      <w:r>
+        <w:rPr>
+          <w:rStyle w:val="CommentTok"/>
+        </w:rPr>
+        <w:t xml:space="preserve">#&gt; C:\Users\mikeb\AppData\Local\Temp\Rtmpcn0t8y\file26e0227d5ed7 2700 130876.500204715</w:t>
+      </w:r>
+      <w:r>
+        <w:br/>
+      </w:r>
+      <w:r>
+        <w:rPr>
+          <w:rStyle w:val="CommentTok"/>
+        </w:rPr>
+        <w:t xml:space="preserve">#&gt; C:\Users\mikeb\AppData\Local\Temp\Rtmpcn0t8y\file26e0227d5ed7 3600 143157.695895394</w:t>
+      </w:r>
+      <w:r>
+        <w:br/>
+      </w:r>
+      <w:r>
+        <w:rPr>
+          <w:rStyle w:val="CommentTok"/>
+        </w:rPr>
+        <w:t xml:space="preserve">#&gt; C:\Users\mikeb\AppData\Local\Temp\Rtmpcn0t8y\file26e0227d5ed7 4500 156591.154566601</w:t>
       </w:r>
     </w:p>
     <w:p>
@@ -5492,52 +5518,52 @@
         <w:rPr>
           <w:rStyle w:val="CommentTok"/>
         </w:rPr>
-        <w:t xml:space="preserve">#&gt; C:\Users\mikeb\AppData\Local\Temp\RtmpKcWgds\file3ba051a7548f Experiment_1 2022-02-28</w:t>
-      </w:r>
-      <w:r>
-        <w:br/>
-      </w:r>
-      <w:r>
-        <w:rPr>
-          <w:rStyle w:val="CommentTok"/>
-        </w:rPr>
-        <w:t xml:space="preserve">#&gt; C:\Users\mikeb\AppData\Local\Temp\RtmpKcWgds\file3ba051a7548f Experiment_1 2022-02-28</w:t>
-      </w:r>
-      <w:r>
-        <w:br/>
-      </w:r>
-      <w:r>
-        <w:rPr>
-          <w:rStyle w:val="CommentTok"/>
-        </w:rPr>
-        <w:t xml:space="preserve">#&gt; C:\Users\mikeb\AppData\Local\Temp\RtmpKcWgds\file3ba051a7548f Experiment_1 2022-02-28</w:t>
-      </w:r>
-      <w:r>
-        <w:br/>
-      </w:r>
-      <w:r>
-        <w:rPr>
-          <w:rStyle w:val="CommentTok"/>
-        </w:rPr>
-        <w:t xml:space="preserve">#&gt; C:\Users\mikeb\AppData\Local\Temp\RtmpKcWgds\file3ba051a7548f Experiment_1 2022-02-28</w:t>
-      </w:r>
-      <w:r>
-        <w:br/>
-      </w:r>
-      <w:r>
-        <w:rPr>
-          <w:rStyle w:val="CommentTok"/>
-        </w:rPr>
-        <w:t xml:space="preserve">#&gt; C:\Users\mikeb\AppData\Local\Temp\RtmpKcWgds\file3ba051a7548f Experiment_1 2022-02-28</w:t>
-      </w:r>
-      <w:r>
-        <w:br/>
-      </w:r>
-      <w:r>
-        <w:rPr>
-          <w:rStyle w:val="CommentTok"/>
-        </w:rPr>
-        <w:t xml:space="preserve">#&gt; C:\Users\mikeb\AppData\Local\Temp\RtmpKcWgds\file3ba051a7548f Experiment_1 2022-02-28</w:t>
+        <w:t xml:space="preserve">#&gt; C:\Users\mikeb\AppData\Local\Temp\Rtmpcn0t8y\file26e0227d5ed7 Experiment_1 2022-02-28</w:t>
+      </w:r>
+      <w:r>
+        <w:br/>
+      </w:r>
+      <w:r>
+        <w:rPr>
+          <w:rStyle w:val="CommentTok"/>
+        </w:rPr>
+        <w:t xml:space="preserve">#&gt; C:\Users\mikeb\AppData\Local\Temp\Rtmpcn0t8y\file26e0227d5ed7 Experiment_1 2022-02-28</w:t>
+      </w:r>
+      <w:r>
+        <w:br/>
+      </w:r>
+      <w:r>
+        <w:rPr>
+          <w:rStyle w:val="CommentTok"/>
+        </w:rPr>
+        <w:t xml:space="preserve">#&gt; C:\Users\mikeb\AppData\Local\Temp\Rtmpcn0t8y\file26e0227d5ed7 Experiment_1 2022-02-28</w:t>
+      </w:r>
+      <w:r>
+        <w:br/>
+      </w:r>
+      <w:r>
+        <w:rPr>
+          <w:rStyle w:val="CommentTok"/>
+        </w:rPr>
+        <w:t xml:space="preserve">#&gt; C:\Users\mikeb\AppData\Local\Temp\Rtmpcn0t8y\file26e0227d5ed7 Experiment_1 2022-02-28</w:t>
+      </w:r>
+      <w:r>
+        <w:br/>
+      </w:r>
+      <w:r>
+        <w:rPr>
+          <w:rStyle w:val="CommentTok"/>
+        </w:rPr>
+        <w:t xml:space="preserve">#&gt; C:\Users\mikeb\AppData\Local\Temp\Rtmpcn0t8y\file26e0227d5ed7 Experiment_1 2022-02-28</w:t>
+      </w:r>
+      <w:r>
+        <w:br/>
+      </w:r>
+      <w:r>
+        <w:rPr>
+          <w:rStyle w:val="CommentTok"/>
+        </w:rPr>
+        <w:t xml:space="preserve">#&gt; C:\Users\mikeb\AppData\Local\Temp\Rtmpcn0t8y\file26e0227d5ed7 Experiment_1 2022-02-28</w:t>
       </w:r>
     </w:p>
     <w:p>
@@ -5869,16 +5895,16 @@
         <w:rPr>
           <w:rStyle w:val="CommentTok"/>
         </w:rPr>
-        <w:t xml:space="preserve">#&gt;                                                            block_name time</w:t>
-      </w:r>
-      <w:r>
-        <w:br/>
-      </w:r>
-      <w:r>
-        <w:rPr>
-          <w:rStyle w:val="CommentTok"/>
-        </w:rPr>
-        <w:t xml:space="preserve">#&gt;  C:\\Users\\mikeb\\AppData\\Local\\Temp\\RtmpKcWgds\\0_2_3ba065af67b5    0</w:t>
+        <w:t xml:space="preserve">#&gt;                                                           block_name time</w:t>
+      </w:r>
+      <w:r>
+        <w:br/>
+      </w:r>
+      <w:r>
+        <w:rPr>
+          <w:rStyle w:val="CommentTok"/>
+        </w:rPr>
+        <w:t xml:space="preserve">#&gt;  C:\\Users\\mikeb\\AppData\\Local\\Temp\\Rtmpcn0t8y\\0_2_26e04922dd0    0</w:t>
       </w:r>
       <w:r>
         <w:br/>
@@ -12102,6 +12128,14 @@
         <w:t xml:space="preserve">, from which point they can be pre-processed and analyzed using additional functions.</w:t>
       </w:r>
     </w:p>
+    <w:p>
+      <w:pPr>
+        <w:pStyle w:val="BodyText"/>
+      </w:pPr>
+      <w:r>
+        <w:t xml:space="preserve">[further documentation to-be-written]</w:t>
+      </w:r>
+    </w:p>
     <w:bookmarkEnd w:id="43"/>
     <w:bookmarkStart w:id="44" w:name="pre-processing-data"/>
     <w:p>
@@ -12110,6 +12144,14 @@
       </w:pPr>
       <w:r>
         <w:t xml:space="preserve">Pre-processing data</w:t>
+      </w:r>
+    </w:p>
+    <w:p>
+      <w:pPr>
+        <w:pStyle w:val="FirstParagraph"/>
+      </w:pPr>
+      <w:r>
+        <w:t xml:space="preserve">[further documentation to-be-written]</w:t>
       </w:r>
     </w:p>
     <w:bookmarkEnd w:id="44"/>
@@ -12122,6 +12164,14 @@
         <w:t xml:space="preserve">Analyzing data</w:t>
       </w:r>
     </w:p>
+    <w:p>
+      <w:pPr>
+        <w:pStyle w:val="FirstParagraph"/>
+      </w:pPr>
+      <w:r>
+        <w:t xml:space="preserve">[further documentation to-be-written]</w:t>
+      </w:r>
+    </w:p>
     <w:bookmarkEnd w:id="45"/>
     <w:bookmarkStart w:id="46" w:name="handling-multiple-plates-simultaneously"/>
     <w:p>
@@ -12130,6 +12180,14 @@
       </w:pPr>
       <w:r>
         <w:t xml:space="preserve">Handling multiple plates simultaneously</w:t>
+      </w:r>
+    </w:p>
+    <w:p>
+      <w:pPr>
+        <w:pStyle w:val="FirstParagraph"/>
+      </w:pPr>
+      <w:r>
+        <w:t xml:space="preserve">[further documentation to-be-written]</w:t>
       </w:r>
     </w:p>
     <w:bookmarkEnd w:id="46"/>

</xml_diff>

<commit_message>
Updates to merging section
</commit_message>
<xml_diff>
--- a/vignettes/gcplyr-workflow.docx
+++ b/vignettes/gcplyr-workflow.docx
@@ -6793,52 +6793,52 @@
         <w:rPr>
           <w:rStyle w:val="CommentTok"/>
         </w:rPr>
-        <w:t xml:space="preserve">#&gt; C:\Users\mikeb\AppData\Local\Temp\RtmpIdIYei\file27542a416040    0 0</w:t>
-      </w:r>
-      <w:r>
-        <w:br/>
-      </w:r>
-      <w:r>
-        <w:rPr>
-          <w:rStyle w:val="CommentTok"/>
-        </w:rPr>
-        <w:t xml:space="preserve">#&gt; C:\Users\mikeb\AppData\Local\Temp\RtmpIdIYei\file27542a416040  900 0</w:t>
-      </w:r>
-      <w:r>
-        <w:br/>
-      </w:r>
-      <w:r>
-        <w:rPr>
-          <w:rStyle w:val="CommentTok"/>
-        </w:rPr>
-        <w:t xml:space="preserve">#&gt; C:\Users\mikeb\AppData\Local\Temp\RtmpIdIYei\file27542a416040 1800 0</w:t>
-      </w:r>
-      <w:r>
-        <w:br/>
-      </w:r>
-      <w:r>
-        <w:rPr>
-          <w:rStyle w:val="CommentTok"/>
-        </w:rPr>
-        <w:t xml:space="preserve">#&gt; C:\Users\mikeb\AppData\Local\Temp\RtmpIdIYei\file27542a416040 2700 0</w:t>
-      </w:r>
-      <w:r>
-        <w:br/>
-      </w:r>
-      <w:r>
-        <w:rPr>
-          <w:rStyle w:val="CommentTok"/>
-        </w:rPr>
-        <w:t xml:space="preserve">#&gt; C:\Users\mikeb\AppData\Local\Temp\RtmpIdIYei\file27542a416040 3600 0</w:t>
-      </w:r>
-      <w:r>
-        <w:br/>
-      </w:r>
-      <w:r>
-        <w:rPr>
-          <w:rStyle w:val="CommentTok"/>
-        </w:rPr>
-        <w:t xml:space="preserve">#&gt; C:\Users\mikeb\AppData\Local\Temp\RtmpIdIYei\file27542a416040 4500 0</w:t>
+        <w:t xml:space="preserve">#&gt; C:\Users\mikeb\AppData\Local\Temp\RtmpmSKEhb\file40a4617e19a5    0 0</w:t>
+      </w:r>
+      <w:r>
+        <w:br/>
+      </w:r>
+      <w:r>
+        <w:rPr>
+          <w:rStyle w:val="CommentTok"/>
+        </w:rPr>
+        <w:t xml:space="preserve">#&gt; C:\Users\mikeb\AppData\Local\Temp\RtmpmSKEhb\file40a4617e19a5  900 0</w:t>
+      </w:r>
+      <w:r>
+        <w:br/>
+      </w:r>
+      <w:r>
+        <w:rPr>
+          <w:rStyle w:val="CommentTok"/>
+        </w:rPr>
+        <w:t xml:space="preserve">#&gt; C:\Users\mikeb\AppData\Local\Temp\RtmpmSKEhb\file40a4617e19a5 1800 0</w:t>
+      </w:r>
+      <w:r>
+        <w:br/>
+      </w:r>
+      <w:r>
+        <w:rPr>
+          <w:rStyle w:val="CommentTok"/>
+        </w:rPr>
+        <w:t xml:space="preserve">#&gt; C:\Users\mikeb\AppData\Local\Temp\RtmpmSKEhb\file40a4617e19a5 2700 0</w:t>
+      </w:r>
+      <w:r>
+        <w:br/>
+      </w:r>
+      <w:r>
+        <w:rPr>
+          <w:rStyle w:val="CommentTok"/>
+        </w:rPr>
+        <w:t xml:space="preserve">#&gt; C:\Users\mikeb\AppData\Local\Temp\RtmpmSKEhb\file40a4617e19a5 3600 0</w:t>
+      </w:r>
+      <w:r>
+        <w:br/>
+      </w:r>
+      <w:r>
+        <w:rPr>
+          <w:rStyle w:val="CommentTok"/>
+        </w:rPr>
+        <w:t xml:space="preserve">#&gt; C:\Users\mikeb\AppData\Local\Temp\RtmpmSKEhb\file40a4617e19a5 4500 0</w:t>
       </w:r>
     </w:p>
     <w:p>
@@ -7848,7 +7848,7 @@
         <w:rPr>
           <w:rStyle w:val="CommentTok"/>
         </w:rPr>
-        <w:t xml:space="preserve">#&gt;      Start date   2022-02-28      </w:t>
+        <w:t xml:space="preserve">#&gt;      Start date   2022-03-01      </w:t>
       </w:r>
       <w:r>
         <w:br/>
@@ -8107,52 +8107,52 @@
         <w:rPr>
           <w:rStyle w:val="CommentTok"/>
         </w:rPr>
-        <w:t xml:space="preserve">#&gt; C:\Users\mikeb\AppData\Local\Temp\RtmpIdIYei\file275438413ba6    0 0</w:t>
-      </w:r>
-      <w:r>
-        <w:br/>
-      </w:r>
-      <w:r>
-        <w:rPr>
-          <w:rStyle w:val="CommentTok"/>
-        </w:rPr>
-        <w:t xml:space="preserve">#&gt; C:\Users\mikeb\AppData\Local\Temp\RtmpIdIYei\file275438413ba6  900 0</w:t>
-      </w:r>
-      <w:r>
-        <w:br/>
-      </w:r>
-      <w:r>
-        <w:rPr>
-          <w:rStyle w:val="CommentTok"/>
-        </w:rPr>
-        <w:t xml:space="preserve">#&gt; C:\Users\mikeb\AppData\Local\Temp\RtmpIdIYei\file275438413ba6 1800 0</w:t>
-      </w:r>
-      <w:r>
-        <w:br/>
-      </w:r>
-      <w:r>
-        <w:rPr>
-          <w:rStyle w:val="CommentTok"/>
-        </w:rPr>
-        <w:t xml:space="preserve">#&gt; C:\Users\mikeb\AppData\Local\Temp\RtmpIdIYei\file275438413ba6 2700 0</w:t>
-      </w:r>
-      <w:r>
-        <w:br/>
-      </w:r>
-      <w:r>
-        <w:rPr>
-          <w:rStyle w:val="CommentTok"/>
-        </w:rPr>
-        <w:t xml:space="preserve">#&gt; C:\Users\mikeb\AppData\Local\Temp\RtmpIdIYei\file275438413ba6 3600 0</w:t>
-      </w:r>
-      <w:r>
-        <w:br/>
-      </w:r>
-      <w:r>
-        <w:rPr>
-          <w:rStyle w:val="CommentTok"/>
-        </w:rPr>
-        <w:t xml:space="preserve">#&gt; C:\Users\mikeb\AppData\Local\Temp\RtmpIdIYei\file275438413ba6 4500 0</w:t>
+        <w:t xml:space="preserve">#&gt; C:\Users\mikeb\AppData\Local\Temp\RtmpmSKEhb\file40a4194f6ac0    0 0</w:t>
+      </w:r>
+      <w:r>
+        <w:br/>
+      </w:r>
+      <w:r>
+        <w:rPr>
+          <w:rStyle w:val="CommentTok"/>
+        </w:rPr>
+        <w:t xml:space="preserve">#&gt; C:\Users\mikeb\AppData\Local\Temp\RtmpmSKEhb\file40a4194f6ac0  900 0</w:t>
+      </w:r>
+      <w:r>
+        <w:br/>
+      </w:r>
+      <w:r>
+        <w:rPr>
+          <w:rStyle w:val="CommentTok"/>
+        </w:rPr>
+        <w:t xml:space="preserve">#&gt; C:\Users\mikeb\AppData\Local\Temp\RtmpmSKEhb\file40a4194f6ac0 1800 0</w:t>
+      </w:r>
+      <w:r>
+        <w:br/>
+      </w:r>
+      <w:r>
+        <w:rPr>
+          <w:rStyle w:val="CommentTok"/>
+        </w:rPr>
+        <w:t xml:space="preserve">#&gt; C:\Users\mikeb\AppData\Local\Temp\RtmpmSKEhb\file40a4194f6ac0 2700 0</w:t>
+      </w:r>
+      <w:r>
+        <w:br/>
+      </w:r>
+      <w:r>
+        <w:rPr>
+          <w:rStyle w:val="CommentTok"/>
+        </w:rPr>
+        <w:t xml:space="preserve">#&gt; C:\Users\mikeb\AppData\Local\Temp\RtmpmSKEhb\file40a4194f6ac0 3600 0</w:t>
+      </w:r>
+      <w:r>
+        <w:br/>
+      </w:r>
+      <w:r>
+        <w:rPr>
+          <w:rStyle w:val="CommentTok"/>
+        </w:rPr>
+        <w:t xml:space="preserve">#&gt; C:\Users\mikeb\AppData\Local\Temp\RtmpmSKEhb\file40a4194f6ac0 4500 0</w:t>
       </w:r>
     </w:p>
     <w:p>
@@ -8672,52 +8672,52 @@
         <w:rPr>
           <w:rStyle w:val="CommentTok"/>
         </w:rPr>
-        <w:t xml:space="preserve">#&gt; C:\Users\mikeb\AppData\Local\Temp\RtmpIdIYei\file275438413ba6 Experiment_1 2022-02-28</w:t>
-      </w:r>
-      <w:r>
-        <w:br/>
-      </w:r>
-      <w:r>
-        <w:rPr>
-          <w:rStyle w:val="CommentTok"/>
-        </w:rPr>
-        <w:t xml:space="preserve">#&gt; C:\Users\mikeb\AppData\Local\Temp\RtmpIdIYei\file275438413ba6 Experiment_1 2022-02-28</w:t>
-      </w:r>
-      <w:r>
-        <w:br/>
-      </w:r>
-      <w:r>
-        <w:rPr>
-          <w:rStyle w:val="CommentTok"/>
-        </w:rPr>
-        <w:t xml:space="preserve">#&gt; C:\Users\mikeb\AppData\Local\Temp\RtmpIdIYei\file275438413ba6 Experiment_1 2022-02-28</w:t>
-      </w:r>
-      <w:r>
-        <w:br/>
-      </w:r>
-      <w:r>
-        <w:rPr>
-          <w:rStyle w:val="CommentTok"/>
-        </w:rPr>
-        <w:t xml:space="preserve">#&gt; C:\Users\mikeb\AppData\Local\Temp\RtmpIdIYei\file275438413ba6 Experiment_1 2022-02-28</w:t>
-      </w:r>
-      <w:r>
-        <w:br/>
-      </w:r>
-      <w:r>
-        <w:rPr>
-          <w:rStyle w:val="CommentTok"/>
-        </w:rPr>
-        <w:t xml:space="preserve">#&gt; C:\Users\mikeb\AppData\Local\Temp\RtmpIdIYei\file275438413ba6 Experiment_1 2022-02-28</w:t>
-      </w:r>
-      <w:r>
-        <w:br/>
-      </w:r>
-      <w:r>
-        <w:rPr>
-          <w:rStyle w:val="CommentTok"/>
-        </w:rPr>
-        <w:t xml:space="preserve">#&gt; C:\Users\mikeb\AppData\Local\Temp\RtmpIdIYei\file275438413ba6 Experiment_1 2022-02-28</w:t>
+        <w:t xml:space="preserve">#&gt; C:\Users\mikeb\AppData\Local\Temp\RtmpmSKEhb\file40a4194f6ac0 Experiment_1 2022-03-01</w:t>
+      </w:r>
+      <w:r>
+        <w:br/>
+      </w:r>
+      <w:r>
+        <w:rPr>
+          <w:rStyle w:val="CommentTok"/>
+        </w:rPr>
+        <w:t xml:space="preserve">#&gt; C:\Users\mikeb\AppData\Local\Temp\RtmpmSKEhb\file40a4194f6ac0 Experiment_1 2022-03-01</w:t>
+      </w:r>
+      <w:r>
+        <w:br/>
+      </w:r>
+      <w:r>
+        <w:rPr>
+          <w:rStyle w:val="CommentTok"/>
+        </w:rPr>
+        <w:t xml:space="preserve">#&gt; C:\Users\mikeb\AppData\Local\Temp\RtmpmSKEhb\file40a4194f6ac0 Experiment_1 2022-03-01</w:t>
+      </w:r>
+      <w:r>
+        <w:br/>
+      </w:r>
+      <w:r>
+        <w:rPr>
+          <w:rStyle w:val="CommentTok"/>
+        </w:rPr>
+        <w:t xml:space="preserve">#&gt; C:\Users\mikeb\AppData\Local\Temp\RtmpmSKEhb\file40a4194f6ac0 Experiment_1 2022-03-01</w:t>
+      </w:r>
+      <w:r>
+        <w:br/>
+      </w:r>
+      <w:r>
+        <w:rPr>
+          <w:rStyle w:val="CommentTok"/>
+        </w:rPr>
+        <w:t xml:space="preserve">#&gt; C:\Users\mikeb\AppData\Local\Temp\RtmpmSKEhb\file40a4194f6ac0 Experiment_1 2022-03-01</w:t>
+      </w:r>
+      <w:r>
+        <w:br/>
+      </w:r>
+      <w:r>
+        <w:rPr>
+          <w:rStyle w:val="CommentTok"/>
+        </w:rPr>
+        <w:t xml:space="preserve">#&gt; C:\Users\mikeb\AppData\Local\Temp\RtmpmSKEhb\file40a4194f6ac0 Experiment_1 2022-03-01</w:t>
       </w:r>
     </w:p>
     <w:p>
@@ -9324,7 +9324,7 @@
         <w:rPr>
           <w:rStyle w:val="CommentTok"/>
         </w:rPr>
-        <w:t xml:space="preserve">#&gt;  C:\\Users\\mikeb\\AppData\\Local\\Temp\\RtmpIdIYei\\0_2_2754705b47bb    0   0   0</w:t>
+        <w:t xml:space="preserve">#&gt;  C:\\Users\\mikeb\\AppData\\Local\\Temp\\RtmpmSKEhb\\0_2_40a411e6105e    0   0   0</w:t>
       </w:r>
       <w:r>
         <w:br/>
@@ -16915,102 +16915,1084 @@
         <w:t xml:space="preserve">dataset, we have 48 different bacterial strains. The left side of the plate has all 48 strains in a single well each, and the right side of the plate also has all 48 strains in a single well each:</w:t>
       </w:r>
     </w:p>
+    <w:tbl>
+      <w:tblPr>
+        <w:tblStyle w:val="Table"/>
+        <w:tblW w:type="pct" w:w="5000"/>
+        <w:tblLook w:firstRow="1" w:lastRow="0" w:firstColumn="0" w:lastColumn="0" w:noHBand="0" w:noVBand="0" w:val="0020"/>
+      </w:tblPr>
+      <w:tblGrid>
+        <w:gridCol w:w="1516"/>
+        <w:gridCol w:w="1348"/>
+        <w:gridCol w:w="505"/>
+        <w:gridCol w:w="1348"/>
+        <w:gridCol w:w="1348"/>
+        <w:gridCol w:w="505"/>
+        <w:gridCol w:w="1348"/>
+      </w:tblGrid>
+      <w:tr>
+        <w:trPr>
+          <w:tblHeader w:val="true"/>
+        </w:trPr>
+        <w:tc>
+          <w:tcPr/>
+          <w:p>
+            <w:pPr>
+              <w:pStyle w:val="Compact"/>
+              <w:jc w:val="left"/>
+            </w:pPr>
+            <w:r>
+              <w:t xml:space="preserve">Row names</w:t>
+            </w:r>
+          </w:p>
+        </w:tc>
+        <w:tc>
+          <w:tcPr/>
+          <w:p>
+            <w:pPr>
+              <w:pStyle w:val="Compact"/>
+              <w:jc w:val="left"/>
+            </w:pPr>
+            <w:r>
+              <w:t xml:space="preserve">Column 1</w:t>
+            </w:r>
+          </w:p>
+        </w:tc>
+        <w:tc>
+          <w:tcPr/>
+          <w:p>
+            <w:pPr>
+              <w:pStyle w:val="Compact"/>
+              <w:jc w:val="left"/>
+            </w:pPr>
+            <w:r>
+              <w:t xml:space="preserve">…</w:t>
+            </w:r>
+          </w:p>
+        </w:tc>
+        <w:tc>
+          <w:tcPr/>
+          <w:p>
+            <w:pPr>
+              <w:pStyle w:val="Compact"/>
+              <w:jc w:val="left"/>
+            </w:pPr>
+            <w:r>
+              <w:t xml:space="preserve">Column 6</w:t>
+            </w:r>
+          </w:p>
+        </w:tc>
+        <w:tc>
+          <w:tcPr/>
+          <w:p>
+            <w:pPr>
+              <w:pStyle w:val="Compact"/>
+              <w:jc w:val="left"/>
+            </w:pPr>
+            <w:r>
+              <w:t xml:space="preserve">Column 7</w:t>
+            </w:r>
+          </w:p>
+        </w:tc>
+        <w:tc>
+          <w:tcPr/>
+          <w:p>
+            <w:pPr>
+              <w:pStyle w:val="Compact"/>
+              <w:jc w:val="left"/>
+            </w:pPr>
+            <w:r>
+              <w:t xml:space="preserve">…</w:t>
+            </w:r>
+          </w:p>
+        </w:tc>
+        <w:tc>
+          <w:tcPr/>
+          <w:p>
+            <w:pPr>
+              <w:pStyle w:val="Compact"/>
+              <w:jc w:val="left"/>
+            </w:pPr>
+            <w:r>
+              <w:t xml:space="preserve">Column 12</w:t>
+            </w:r>
+          </w:p>
+        </w:tc>
+      </w:tr>
+      <w:tr>
+        <w:tc>
+          <w:tcPr/>
+          <w:p>
+            <w:pPr>
+              <w:pStyle w:val="Compact"/>
+              <w:jc w:val="left"/>
+            </w:pPr>
+            <w:r>
+              <w:t xml:space="preserve">Row A</w:t>
+            </w:r>
+          </w:p>
+        </w:tc>
+        <w:tc>
+          <w:tcPr/>
+          <w:p>
+            <w:pPr>
+              <w:pStyle w:val="Compact"/>
+              <w:jc w:val="left"/>
+            </w:pPr>
+            <w:r>
+              <w:t xml:space="preserve">Strain #1</w:t>
+            </w:r>
+          </w:p>
+        </w:tc>
+        <w:tc>
+          <w:tcPr/>
+          <w:p>
+            <w:pPr>
+              <w:pStyle w:val="Compact"/>
+              <w:jc w:val="left"/>
+            </w:pPr>
+            <w:r>
+              <w:t xml:space="preserve">…</w:t>
+            </w:r>
+          </w:p>
+        </w:tc>
+        <w:tc>
+          <w:tcPr/>
+          <w:p>
+            <w:pPr>
+              <w:pStyle w:val="Compact"/>
+              <w:jc w:val="left"/>
+            </w:pPr>
+            <w:r>
+              <w:t xml:space="preserve">Strain #6</w:t>
+            </w:r>
+          </w:p>
+        </w:tc>
+        <w:tc>
+          <w:tcPr/>
+          <w:p>
+            <w:pPr>
+              <w:pStyle w:val="Compact"/>
+              <w:jc w:val="left"/>
+            </w:pPr>
+            <w:r>
+              <w:t xml:space="preserve">Strain #1</w:t>
+            </w:r>
+          </w:p>
+        </w:tc>
+        <w:tc>
+          <w:tcPr/>
+          <w:p>
+            <w:pPr>
+              <w:pStyle w:val="Compact"/>
+              <w:jc w:val="left"/>
+            </w:pPr>
+            <w:r>
+              <w:t xml:space="preserve">…</w:t>
+            </w:r>
+          </w:p>
+        </w:tc>
+        <w:tc>
+          <w:tcPr/>
+          <w:p>
+            <w:pPr>
+              <w:pStyle w:val="Compact"/>
+              <w:jc w:val="left"/>
+            </w:pPr>
+            <w:r>
+              <w:t xml:space="preserve">Strain #6</w:t>
+            </w:r>
+          </w:p>
+        </w:tc>
+      </w:tr>
+      <w:tr>
+        <w:tc>
+          <w:tcPr/>
+          <w:p>
+            <w:pPr>
+              <w:pStyle w:val="Compact"/>
+              <w:jc w:val="left"/>
+            </w:pPr>
+            <w:r>
+              <w:t xml:space="preserve">Row B</w:t>
+            </w:r>
+          </w:p>
+        </w:tc>
+        <w:tc>
+          <w:tcPr/>
+          <w:p>
+            <w:pPr>
+              <w:pStyle w:val="Compact"/>
+              <w:jc w:val="left"/>
+            </w:pPr>
+            <w:r>
+              <w:t xml:space="preserve">Strain #7</w:t>
+            </w:r>
+          </w:p>
+        </w:tc>
+        <w:tc>
+          <w:tcPr/>
+          <w:p>
+            <w:pPr>
+              <w:pStyle w:val="Compact"/>
+              <w:jc w:val="left"/>
+            </w:pPr>
+            <w:r>
+              <w:t xml:space="preserve">…</w:t>
+            </w:r>
+          </w:p>
+        </w:tc>
+        <w:tc>
+          <w:tcPr/>
+          <w:p>
+            <w:pPr>
+              <w:pStyle w:val="Compact"/>
+              <w:jc w:val="left"/>
+            </w:pPr>
+            <w:r>
+              <w:t xml:space="preserve">Strain #12</w:t>
+            </w:r>
+          </w:p>
+        </w:tc>
+        <w:tc>
+          <w:tcPr/>
+          <w:p>
+            <w:pPr>
+              <w:pStyle w:val="Compact"/>
+              <w:jc w:val="left"/>
+            </w:pPr>
+            <w:r>
+              <w:t xml:space="preserve">Strain #7</w:t>
+            </w:r>
+          </w:p>
+        </w:tc>
+        <w:tc>
+          <w:tcPr/>
+          <w:p>
+            <w:pPr>
+              <w:pStyle w:val="Compact"/>
+              <w:jc w:val="left"/>
+            </w:pPr>
+            <w:r>
+              <w:t xml:space="preserve">…</w:t>
+            </w:r>
+          </w:p>
+        </w:tc>
+        <w:tc>
+          <w:tcPr/>
+          <w:p>
+            <w:pPr>
+              <w:pStyle w:val="Compact"/>
+              <w:jc w:val="left"/>
+            </w:pPr>
+            <w:r>
+              <w:t xml:space="preserve">Strain #12</w:t>
+            </w:r>
+          </w:p>
+        </w:tc>
+      </w:tr>
+      <w:tr>
+        <w:tc>
+          <w:tcPr/>
+          <w:p>
+            <w:pPr>
+              <w:pStyle w:val="Compact"/>
+              <w:jc w:val="left"/>
+            </w:pPr>
+            <w:r>
+              <w:t xml:space="preserve">…</w:t>
+            </w:r>
+          </w:p>
+        </w:tc>
+        <w:tc>
+          <w:tcPr/>
+          <w:p>
+            <w:pPr>
+              <w:pStyle w:val="Compact"/>
+              <w:jc w:val="left"/>
+            </w:pPr>
+            <w:r>
+              <w:t xml:space="preserve">…</w:t>
+            </w:r>
+          </w:p>
+        </w:tc>
+        <w:tc>
+          <w:tcPr/>
+          <w:p>
+            <w:pPr>
+              <w:pStyle w:val="Compact"/>
+              <w:jc w:val="left"/>
+            </w:pPr>
+            <w:r>
+              <w:t xml:space="preserve">…</w:t>
+            </w:r>
+          </w:p>
+        </w:tc>
+        <w:tc>
+          <w:tcPr/>
+          <w:p>
+            <w:pPr>
+              <w:pStyle w:val="Compact"/>
+              <w:jc w:val="left"/>
+            </w:pPr>
+            <w:r>
+              <w:t xml:space="preserve">…</w:t>
+            </w:r>
+          </w:p>
+        </w:tc>
+        <w:tc>
+          <w:tcPr/>
+          <w:p>
+            <w:pPr>
+              <w:pStyle w:val="Compact"/>
+              <w:jc w:val="left"/>
+            </w:pPr>
+            <w:r>
+              <w:t xml:space="preserve">…</w:t>
+            </w:r>
+          </w:p>
+        </w:tc>
+        <w:tc>
+          <w:tcPr/>
+          <w:p>
+            <w:pPr>
+              <w:pStyle w:val="Compact"/>
+              <w:jc w:val="left"/>
+            </w:pPr>
+            <w:r>
+              <w:t xml:space="preserve">…</w:t>
+            </w:r>
+          </w:p>
+        </w:tc>
+        <w:tc>
+          <w:tcPr/>
+          <w:p>
+            <w:pPr>
+              <w:pStyle w:val="Compact"/>
+              <w:jc w:val="left"/>
+            </w:pPr>
+            <w:r>
+              <w:t xml:space="preserve">…</w:t>
+            </w:r>
+          </w:p>
+        </w:tc>
+      </w:tr>
+      <w:tr>
+        <w:tc>
+          <w:tcPr/>
+          <w:p>
+            <w:pPr>
+              <w:pStyle w:val="Compact"/>
+              <w:jc w:val="left"/>
+            </w:pPr>
+            <w:r>
+              <w:t xml:space="preserve">Row G</w:t>
+            </w:r>
+          </w:p>
+        </w:tc>
+        <w:tc>
+          <w:tcPr/>
+          <w:p>
+            <w:pPr>
+              <w:pStyle w:val="Compact"/>
+              <w:jc w:val="left"/>
+            </w:pPr>
+            <w:r>
+              <w:t xml:space="preserve">Strain #37</w:t>
+            </w:r>
+          </w:p>
+        </w:tc>
+        <w:tc>
+          <w:tcPr/>
+          <w:p>
+            <w:pPr>
+              <w:pStyle w:val="Compact"/>
+              <w:jc w:val="left"/>
+            </w:pPr>
+            <w:r>
+              <w:t xml:space="preserve">…</w:t>
+            </w:r>
+          </w:p>
+        </w:tc>
+        <w:tc>
+          <w:tcPr/>
+          <w:p>
+            <w:pPr>
+              <w:pStyle w:val="Compact"/>
+              <w:jc w:val="left"/>
+            </w:pPr>
+            <w:r>
+              <w:t xml:space="preserve">Strain #42</w:t>
+            </w:r>
+          </w:p>
+        </w:tc>
+        <w:tc>
+          <w:tcPr/>
+          <w:p>
+            <w:pPr>
+              <w:pStyle w:val="Compact"/>
+              <w:jc w:val="left"/>
+            </w:pPr>
+            <w:r>
+              <w:t xml:space="preserve">Strain #37</w:t>
+            </w:r>
+          </w:p>
+        </w:tc>
+        <w:tc>
+          <w:tcPr/>
+          <w:p>
+            <w:pPr>
+              <w:pStyle w:val="Compact"/>
+              <w:jc w:val="left"/>
+            </w:pPr>
+            <w:r>
+              <w:t xml:space="preserve">…</w:t>
+            </w:r>
+          </w:p>
+        </w:tc>
+        <w:tc>
+          <w:tcPr/>
+          <w:p>
+            <w:pPr>
+              <w:pStyle w:val="Compact"/>
+              <w:jc w:val="left"/>
+            </w:pPr>
+            <w:r>
+              <w:t xml:space="preserve">Strain #42</w:t>
+            </w:r>
+          </w:p>
+        </w:tc>
+      </w:tr>
+      <w:tr>
+        <w:tc>
+          <w:tcPr/>
+          <w:p>
+            <w:pPr>
+              <w:pStyle w:val="Compact"/>
+              <w:jc w:val="left"/>
+            </w:pPr>
+            <w:r>
+              <w:t xml:space="preserve">Row H</w:t>
+            </w:r>
+          </w:p>
+        </w:tc>
+        <w:tc>
+          <w:tcPr/>
+          <w:p>
+            <w:pPr>
+              <w:pStyle w:val="Compact"/>
+              <w:jc w:val="left"/>
+            </w:pPr>
+            <w:r>
+              <w:t xml:space="preserve">Strain #43</w:t>
+            </w:r>
+          </w:p>
+        </w:tc>
+        <w:tc>
+          <w:tcPr/>
+          <w:p>
+            <w:pPr>
+              <w:pStyle w:val="Compact"/>
+              <w:jc w:val="left"/>
+            </w:pPr>
+            <w:r>
+              <w:t xml:space="preserve">…</w:t>
+            </w:r>
+          </w:p>
+        </w:tc>
+        <w:tc>
+          <w:tcPr/>
+          <w:p>
+            <w:pPr>
+              <w:pStyle w:val="Compact"/>
+              <w:jc w:val="left"/>
+            </w:pPr>
+            <w:r>
+              <w:t xml:space="preserve">Strain #48</w:t>
+            </w:r>
+          </w:p>
+        </w:tc>
+        <w:tc>
+          <w:tcPr/>
+          <w:p>
+            <w:pPr>
+              <w:pStyle w:val="Compact"/>
+              <w:jc w:val="left"/>
+            </w:pPr>
+            <w:r>
+              <w:t xml:space="preserve">Strain #43</w:t>
+            </w:r>
+          </w:p>
+        </w:tc>
+        <w:tc>
+          <w:tcPr/>
+          <w:p>
+            <w:pPr>
+              <w:pStyle w:val="Compact"/>
+              <w:jc w:val="left"/>
+            </w:pPr>
+            <w:r>
+              <w:t xml:space="preserve">…</w:t>
+            </w:r>
+          </w:p>
+        </w:tc>
+        <w:tc>
+          <w:tcPr/>
+          <w:p>
+            <w:pPr>
+              <w:pStyle w:val="Compact"/>
+              <w:jc w:val="left"/>
+            </w:pPr>
+            <w:r>
+              <w:t xml:space="preserve">Strain #48</w:t>
+            </w:r>
+          </w:p>
+        </w:tc>
+      </w:tr>
+    </w:tbl>
     <w:p>
       <w:pPr>
         <w:pStyle w:val="BodyText"/>
       </w:pPr>
       <w:r>
-        <w:t xml:space="preserve">Row names |Column 1 | … | Column 6 | Column 7 | … | Column 12</w:t>
-      </w:r>
-      <w:r>
-        <w:t xml:space="preserve"> </w:t>
-      </w:r>
-      <w:r>
-        <w:t xml:space="preserve">——— |——– | … | ——– | ——– | — | ——–</w:t>
-      </w:r>
-      <w:r>
-        <w:t xml:space="preserve"> </w:t>
-      </w:r>
-      <w:r>
-        <w:t xml:space="preserve">Row A |Strain #1 | … | Strain #6 | Strain #1 | … | Strain #6</w:t>
-      </w:r>
-      <w:r>
-        <w:t xml:space="preserve"> </w:t>
-      </w:r>
-      <w:r>
-        <w:t xml:space="preserve">Row B |Strain #7 | … | Strain #12| Strain #7 | … | Strain #12</w:t>
-      </w:r>
-      <w:r>
-        <w:t xml:space="preserve"> </w:t>
-      </w:r>
-      <w:r>
-        <w:t xml:space="preserve">… |… | … | … | … | … | …</w:t>
-      </w:r>
-      <w:r>
-        <w:t xml:space="preserve"> </w:t>
-      </w:r>
-      <w:r>
-        <w:t xml:space="preserve">Row G |Strain #37| … | Strain #42| Strain #37| … | Strain #42</w:t>
-      </w:r>
-      <w:r>
-        <w:t xml:space="preserve"> </w:t>
-      </w:r>
-      <w:r>
-        <w:t xml:space="preserve">Row H |Strain #43| … | Strain #48| Strain #43| … | Strain #48</w:t>
+        <w:t xml:space="preserve">Then, on the right hand side of the plate a phage was also inoculated (while the left hand side remained bacteria-only):</w:t>
       </w:r>
     </w:p>
-    <w:p>
-      <w:pPr>
-        <w:pStyle w:val="BodyText"/>
-      </w:pPr>
-      <w:r>
-        <w:t xml:space="preserve">Then, on the right hand side of the plate a phage was also inoculated (while the left hand side remained bacteria-only):</w:t>
-      </w:r>
-    </w:p>
-    <w:p>
-      <w:pPr>
-        <w:pStyle w:val="BodyText"/>
-      </w:pPr>
-      <w:r>
-        <w:t xml:space="preserve">Row names |Column 1 | … | Column 6 | Column 7 | … | Column 12</w:t>
-      </w:r>
-      <w:r>
-        <w:t xml:space="preserve"> </w:t>
-      </w:r>
-      <w:r>
-        <w:t xml:space="preserve">——— |——– | … | ——– | ——– | — | ——–</w:t>
-      </w:r>
-      <w:r>
-        <w:t xml:space="preserve"> </w:t>
-      </w:r>
-      <w:r>
-        <w:t xml:space="preserve">Row A |No Phage | … | No Phage | Phage Added | … | Phage Added</w:t>
-      </w:r>
-      <w:r>
-        <w:t xml:space="preserve"> </w:t>
-      </w:r>
-      <w:r>
-        <w:t xml:space="preserve">Row B |No Phage | … | No Phage | Phage Added | … | Phage Added</w:t>
-      </w:r>
-      <w:r>
-        <w:t xml:space="preserve"> </w:t>
-      </w:r>
-      <w:r>
-        <w:t xml:space="preserve">… |… | … | … | … | … | …</w:t>
-      </w:r>
-      <w:r>
-        <w:t xml:space="preserve"> </w:t>
-      </w:r>
-      <w:r>
-        <w:t xml:space="preserve">Row G |No Phage | … | No Phage | Phage Added | … | Phage Added</w:t>
-      </w:r>
-      <w:r>
-        <w:t xml:space="preserve"> </w:t>
-      </w:r>
-      <w:r>
-        <w:t xml:space="preserve">Row H |No Phage | … | No Phage | Phage Added | … | Phage Added</w:t>
-      </w:r>
-    </w:p>
+    <w:tbl>
+      <w:tblPr>
+        <w:tblStyle w:val="Table"/>
+        <w:tblW w:type="pct" w:w="5000"/>
+        <w:tblLook w:firstRow="1" w:lastRow="0" w:firstColumn="0" w:lastColumn="0" w:noHBand="0" w:noVBand="0" w:val="0020"/>
+      </w:tblPr>
+      <w:tblGrid>
+        <w:gridCol w:w="1516"/>
+        <w:gridCol w:w="1348"/>
+        <w:gridCol w:w="505"/>
+        <w:gridCol w:w="1348"/>
+        <w:gridCol w:w="1348"/>
+        <w:gridCol w:w="505"/>
+        <w:gridCol w:w="1348"/>
+      </w:tblGrid>
+      <w:tr>
+        <w:trPr>
+          <w:tblHeader w:val="true"/>
+        </w:trPr>
+        <w:tc>
+          <w:tcPr/>
+          <w:p>
+            <w:pPr>
+              <w:pStyle w:val="Compact"/>
+              <w:jc w:val="left"/>
+            </w:pPr>
+            <w:r>
+              <w:t xml:space="preserve">Row names</w:t>
+            </w:r>
+          </w:p>
+        </w:tc>
+        <w:tc>
+          <w:tcPr/>
+          <w:p>
+            <w:pPr>
+              <w:pStyle w:val="Compact"/>
+              <w:jc w:val="left"/>
+            </w:pPr>
+            <w:r>
+              <w:t xml:space="preserve">Column 1</w:t>
+            </w:r>
+          </w:p>
+        </w:tc>
+        <w:tc>
+          <w:tcPr/>
+          <w:p>
+            <w:pPr>
+              <w:pStyle w:val="Compact"/>
+              <w:jc w:val="left"/>
+            </w:pPr>
+            <w:r>
+              <w:t xml:space="preserve">…</w:t>
+            </w:r>
+          </w:p>
+        </w:tc>
+        <w:tc>
+          <w:tcPr/>
+          <w:p>
+            <w:pPr>
+              <w:pStyle w:val="Compact"/>
+              <w:jc w:val="left"/>
+            </w:pPr>
+            <w:r>
+              <w:t xml:space="preserve">Column 6</w:t>
+            </w:r>
+          </w:p>
+        </w:tc>
+        <w:tc>
+          <w:tcPr/>
+          <w:p>
+            <w:pPr>
+              <w:pStyle w:val="Compact"/>
+              <w:jc w:val="left"/>
+            </w:pPr>
+            <w:r>
+              <w:t xml:space="preserve">Column 7</w:t>
+            </w:r>
+          </w:p>
+        </w:tc>
+        <w:tc>
+          <w:tcPr/>
+          <w:p>
+            <w:pPr>
+              <w:pStyle w:val="Compact"/>
+              <w:jc w:val="left"/>
+            </w:pPr>
+            <w:r>
+              <w:t xml:space="preserve">…</w:t>
+            </w:r>
+          </w:p>
+        </w:tc>
+        <w:tc>
+          <w:tcPr/>
+          <w:p>
+            <w:pPr>
+              <w:pStyle w:val="Compact"/>
+              <w:jc w:val="left"/>
+            </w:pPr>
+            <w:r>
+              <w:t xml:space="preserve">Column 12</w:t>
+            </w:r>
+          </w:p>
+        </w:tc>
+      </w:tr>
+      <w:tr>
+        <w:tc>
+          <w:tcPr/>
+          <w:p>
+            <w:pPr>
+              <w:pStyle w:val="Compact"/>
+              <w:jc w:val="left"/>
+            </w:pPr>
+            <w:r>
+              <w:t xml:space="preserve">Row A</w:t>
+            </w:r>
+          </w:p>
+        </w:tc>
+        <w:tc>
+          <w:tcPr/>
+          <w:p>
+            <w:pPr>
+              <w:pStyle w:val="Compact"/>
+              <w:jc w:val="left"/>
+            </w:pPr>
+            <w:r>
+              <w:t xml:space="preserve">No Phage</w:t>
+            </w:r>
+          </w:p>
+        </w:tc>
+        <w:tc>
+          <w:tcPr/>
+          <w:p>
+            <w:pPr>
+              <w:pStyle w:val="Compact"/>
+              <w:jc w:val="left"/>
+            </w:pPr>
+            <w:r>
+              <w:t xml:space="preserve">…</w:t>
+            </w:r>
+          </w:p>
+        </w:tc>
+        <w:tc>
+          <w:tcPr/>
+          <w:p>
+            <w:pPr>
+              <w:pStyle w:val="Compact"/>
+              <w:jc w:val="left"/>
+            </w:pPr>
+            <w:r>
+              <w:t xml:space="preserve">No Phage</w:t>
+            </w:r>
+          </w:p>
+        </w:tc>
+        <w:tc>
+          <w:tcPr/>
+          <w:p>
+            <w:pPr>
+              <w:pStyle w:val="Compact"/>
+              <w:jc w:val="left"/>
+            </w:pPr>
+            <w:r>
+              <w:t xml:space="preserve">Phage Added</w:t>
+            </w:r>
+          </w:p>
+        </w:tc>
+        <w:tc>
+          <w:tcPr/>
+          <w:p>
+            <w:pPr>
+              <w:pStyle w:val="Compact"/>
+              <w:jc w:val="left"/>
+            </w:pPr>
+            <w:r>
+              <w:t xml:space="preserve">…</w:t>
+            </w:r>
+          </w:p>
+        </w:tc>
+        <w:tc>
+          <w:tcPr/>
+          <w:p>
+            <w:pPr>
+              <w:pStyle w:val="Compact"/>
+              <w:jc w:val="left"/>
+            </w:pPr>
+            <w:r>
+              <w:t xml:space="preserve">Phage Added</w:t>
+            </w:r>
+          </w:p>
+        </w:tc>
+      </w:tr>
+      <w:tr>
+        <w:tc>
+          <w:tcPr/>
+          <w:p>
+            <w:pPr>
+              <w:pStyle w:val="Compact"/>
+              <w:jc w:val="left"/>
+            </w:pPr>
+            <w:r>
+              <w:t xml:space="preserve">Row B</w:t>
+            </w:r>
+          </w:p>
+        </w:tc>
+        <w:tc>
+          <w:tcPr/>
+          <w:p>
+            <w:pPr>
+              <w:pStyle w:val="Compact"/>
+              <w:jc w:val="left"/>
+            </w:pPr>
+            <w:r>
+              <w:t xml:space="preserve">No Phage</w:t>
+            </w:r>
+          </w:p>
+        </w:tc>
+        <w:tc>
+          <w:tcPr/>
+          <w:p>
+            <w:pPr>
+              <w:pStyle w:val="Compact"/>
+              <w:jc w:val="left"/>
+            </w:pPr>
+            <w:r>
+              <w:t xml:space="preserve">…</w:t>
+            </w:r>
+          </w:p>
+        </w:tc>
+        <w:tc>
+          <w:tcPr/>
+          <w:p>
+            <w:pPr>
+              <w:pStyle w:val="Compact"/>
+              <w:jc w:val="left"/>
+            </w:pPr>
+            <w:r>
+              <w:t xml:space="preserve">No Phage</w:t>
+            </w:r>
+          </w:p>
+        </w:tc>
+        <w:tc>
+          <w:tcPr/>
+          <w:p>
+            <w:pPr>
+              <w:pStyle w:val="Compact"/>
+              <w:jc w:val="left"/>
+            </w:pPr>
+            <w:r>
+              <w:t xml:space="preserve">Phage Added</w:t>
+            </w:r>
+          </w:p>
+        </w:tc>
+        <w:tc>
+          <w:tcPr/>
+          <w:p>
+            <w:pPr>
+              <w:pStyle w:val="Compact"/>
+              <w:jc w:val="left"/>
+            </w:pPr>
+            <w:r>
+              <w:t xml:space="preserve">…</w:t>
+            </w:r>
+          </w:p>
+        </w:tc>
+        <w:tc>
+          <w:tcPr/>
+          <w:p>
+            <w:pPr>
+              <w:pStyle w:val="Compact"/>
+              <w:jc w:val="left"/>
+            </w:pPr>
+            <w:r>
+              <w:t xml:space="preserve">Phage Added</w:t>
+            </w:r>
+          </w:p>
+        </w:tc>
+      </w:tr>
+      <w:tr>
+        <w:tc>
+          <w:tcPr/>
+          <w:p>
+            <w:pPr>
+              <w:pStyle w:val="Compact"/>
+              <w:jc w:val="left"/>
+            </w:pPr>
+            <w:r>
+              <w:t xml:space="preserve">…</w:t>
+            </w:r>
+          </w:p>
+        </w:tc>
+        <w:tc>
+          <w:tcPr/>
+          <w:p>
+            <w:pPr>
+              <w:pStyle w:val="Compact"/>
+              <w:jc w:val="left"/>
+            </w:pPr>
+            <w:r>
+              <w:t xml:space="preserve">…</w:t>
+            </w:r>
+          </w:p>
+        </w:tc>
+        <w:tc>
+          <w:tcPr/>
+          <w:p>
+            <w:pPr>
+              <w:pStyle w:val="Compact"/>
+              <w:jc w:val="left"/>
+            </w:pPr>
+            <w:r>
+              <w:t xml:space="preserve">…</w:t>
+            </w:r>
+          </w:p>
+        </w:tc>
+        <w:tc>
+          <w:tcPr/>
+          <w:p>
+            <w:pPr>
+              <w:pStyle w:val="Compact"/>
+              <w:jc w:val="left"/>
+            </w:pPr>
+            <w:r>
+              <w:t xml:space="preserve">…</w:t>
+            </w:r>
+          </w:p>
+        </w:tc>
+        <w:tc>
+          <w:tcPr/>
+          <w:p>
+            <w:pPr>
+              <w:pStyle w:val="Compact"/>
+              <w:jc w:val="left"/>
+            </w:pPr>
+            <w:r>
+              <w:t xml:space="preserve">…</w:t>
+            </w:r>
+          </w:p>
+        </w:tc>
+        <w:tc>
+          <w:tcPr/>
+          <w:p>
+            <w:pPr>
+              <w:pStyle w:val="Compact"/>
+              <w:jc w:val="left"/>
+            </w:pPr>
+            <w:r>
+              <w:t xml:space="preserve">…</w:t>
+            </w:r>
+          </w:p>
+        </w:tc>
+        <w:tc>
+          <w:tcPr/>
+          <w:p>
+            <w:pPr>
+              <w:pStyle w:val="Compact"/>
+              <w:jc w:val="left"/>
+            </w:pPr>
+            <w:r>
+              <w:t xml:space="preserve">…</w:t>
+            </w:r>
+          </w:p>
+        </w:tc>
+      </w:tr>
+      <w:tr>
+        <w:tc>
+          <w:tcPr/>
+          <w:p>
+            <w:pPr>
+              <w:pStyle w:val="Compact"/>
+              <w:jc w:val="left"/>
+            </w:pPr>
+            <w:r>
+              <w:t xml:space="preserve">Row G</w:t>
+            </w:r>
+          </w:p>
+        </w:tc>
+        <w:tc>
+          <w:tcPr/>
+          <w:p>
+            <w:pPr>
+              <w:pStyle w:val="Compact"/>
+              <w:jc w:val="left"/>
+            </w:pPr>
+            <w:r>
+              <w:t xml:space="preserve">No Phage</w:t>
+            </w:r>
+          </w:p>
+        </w:tc>
+        <w:tc>
+          <w:tcPr/>
+          <w:p>
+            <w:pPr>
+              <w:pStyle w:val="Compact"/>
+              <w:jc w:val="left"/>
+            </w:pPr>
+            <w:r>
+              <w:t xml:space="preserve">…</w:t>
+            </w:r>
+          </w:p>
+        </w:tc>
+        <w:tc>
+          <w:tcPr/>
+          <w:p>
+            <w:pPr>
+              <w:pStyle w:val="Compact"/>
+              <w:jc w:val="left"/>
+            </w:pPr>
+            <w:r>
+              <w:t xml:space="preserve">No Phage</w:t>
+            </w:r>
+          </w:p>
+        </w:tc>
+        <w:tc>
+          <w:tcPr/>
+          <w:p>
+            <w:pPr>
+              <w:pStyle w:val="Compact"/>
+              <w:jc w:val="left"/>
+            </w:pPr>
+            <w:r>
+              <w:t xml:space="preserve">Phage Added</w:t>
+            </w:r>
+          </w:p>
+        </w:tc>
+        <w:tc>
+          <w:tcPr/>
+          <w:p>
+            <w:pPr>
+              <w:pStyle w:val="Compact"/>
+              <w:jc w:val="left"/>
+            </w:pPr>
+            <w:r>
+              <w:t xml:space="preserve">…</w:t>
+            </w:r>
+          </w:p>
+        </w:tc>
+        <w:tc>
+          <w:tcPr/>
+          <w:p>
+            <w:pPr>
+              <w:pStyle w:val="Compact"/>
+              <w:jc w:val="left"/>
+            </w:pPr>
+            <w:r>
+              <w:t xml:space="preserve">Phage Added</w:t>
+            </w:r>
+          </w:p>
+        </w:tc>
+      </w:tr>
+      <w:tr>
+        <w:tc>
+          <w:tcPr/>
+          <w:p>
+            <w:pPr>
+              <w:pStyle w:val="Compact"/>
+              <w:jc w:val="left"/>
+            </w:pPr>
+            <w:r>
+              <w:t xml:space="preserve">Row H</w:t>
+            </w:r>
+          </w:p>
+        </w:tc>
+        <w:tc>
+          <w:tcPr/>
+          <w:p>
+            <w:pPr>
+              <w:pStyle w:val="Compact"/>
+              <w:jc w:val="left"/>
+            </w:pPr>
+            <w:r>
+              <w:t xml:space="preserve">No Phage</w:t>
+            </w:r>
+          </w:p>
+        </w:tc>
+        <w:tc>
+          <w:tcPr/>
+          <w:p>
+            <w:pPr>
+              <w:pStyle w:val="Compact"/>
+              <w:jc w:val="left"/>
+            </w:pPr>
+            <w:r>
+              <w:t xml:space="preserve">…</w:t>
+            </w:r>
+          </w:p>
+        </w:tc>
+        <w:tc>
+          <w:tcPr/>
+          <w:p>
+            <w:pPr>
+              <w:pStyle w:val="Compact"/>
+              <w:jc w:val="left"/>
+            </w:pPr>
+            <w:r>
+              <w:t xml:space="preserve">No Phage</w:t>
+            </w:r>
+          </w:p>
+        </w:tc>
+        <w:tc>
+          <w:tcPr/>
+          <w:p>
+            <w:pPr>
+              <w:pStyle w:val="Compact"/>
+              <w:jc w:val="left"/>
+            </w:pPr>
+            <w:r>
+              <w:t xml:space="preserve">Phage Added</w:t>
+            </w:r>
+          </w:p>
+        </w:tc>
+        <w:tc>
+          <w:tcPr/>
+          <w:p>
+            <w:pPr>
+              <w:pStyle w:val="Compact"/>
+              <w:jc w:val="left"/>
+            </w:pPr>
+            <w:r>
+              <w:t xml:space="preserve">…</w:t>
+            </w:r>
+          </w:p>
+        </w:tc>
+        <w:tc>
+          <w:tcPr/>
+          <w:p>
+            <w:pPr>
+              <w:pStyle w:val="Compact"/>
+              <w:jc w:val="left"/>
+            </w:pPr>
+            <w:r>
+              <w:t xml:space="preserve">Phage Added</w:t>
+            </w:r>
+          </w:p>
+        </w:tc>
+      </w:tr>
+    </w:tbl>
     <w:p>
       <w:pPr>
         <w:pStyle w:val="BodyText"/>
@@ -18337,79 +19319,1831 @@
         <w:rPr>
           <w:rStyle w:val="FunctionTok"/>
         </w:rPr>
-        <w:t xml:space="preserve">print_df</w:t>
-      </w:r>
-      <w:r>
-        <w:rPr>
-          <w:rStyle w:val="NormalTok"/>
-        </w:rPr>
-        <w:t xml:space="preserve">(</w:t>
-      </w:r>
-      <w:r>
-        <w:rPr>
-          <w:rStyle w:val="FunctionTok"/>
-        </w:rPr>
-        <w:t xml:space="preserve">head</w:t>
-      </w:r>
-      <w:r>
-        <w:rPr>
-          <w:rStyle w:val="NormalTok"/>
-        </w:rPr>
-        <w:t xml:space="preserve">(example_data_and_designs))</w:t>
-      </w:r>
-      <w:r>
-        <w:br/>
-      </w:r>
-      <w:r>
-        <w:rPr>
-          <w:rStyle w:val="CommentTok"/>
-        </w:rPr>
-        <w:t xml:space="preserve">#&gt; 0 A1 0  Strain 1 No Phage</w:t>
-      </w:r>
-      <w:r>
-        <w:br/>
-      </w:r>
-      <w:r>
-        <w:rPr>
-          <w:rStyle w:val="CommentTok"/>
-        </w:rPr>
-        <w:t xml:space="preserve">#&gt; 0 B1 0  Strain 7 No Phage</w:t>
-      </w:r>
-      <w:r>
-        <w:br/>
-      </w:r>
-      <w:r>
-        <w:rPr>
-          <w:rStyle w:val="CommentTok"/>
-        </w:rPr>
-        <w:t xml:space="preserve">#&gt; 0 C1 0 Strain 13 No Phage</w:t>
-      </w:r>
-      <w:r>
-        <w:br/>
-      </w:r>
-      <w:r>
-        <w:rPr>
-          <w:rStyle w:val="CommentTok"/>
-        </w:rPr>
-        <w:t xml:space="preserve">#&gt; 0 D1 0 Strain 19 No Phage</w:t>
-      </w:r>
-      <w:r>
-        <w:br/>
-      </w:r>
-      <w:r>
-        <w:rPr>
-          <w:rStyle w:val="CommentTok"/>
-        </w:rPr>
-        <w:t xml:space="preserve">#&gt; 0 E1 0 Strain 25 No Phage</w:t>
-      </w:r>
-      <w:r>
-        <w:br/>
-      </w:r>
-      <w:r>
-        <w:rPr>
-          <w:rStyle w:val="CommentTok"/>
-        </w:rPr>
-        <w:t xml:space="preserve">#&gt; 0 F1 0 Strain 31 No Phage</w:t>
+        <w:t xml:space="preserve">print</w:t>
+      </w:r>
+      <w:r>
+        <w:rPr>
+          <w:rStyle w:val="NormalTok"/>
+        </w:rPr>
+        <w:t xml:space="preserve">(example_data_and_designs)</w:t>
+      </w:r>
+      <w:r>
+        <w:br/>
+      </w:r>
+      <w:r>
+        <w:rPr>
+          <w:rStyle w:val="CommentTok"/>
+        </w:rPr>
+        <w:t xml:space="preserve">#&gt;     Time Well Measurements Bacteria_strain       Phage</w:t>
+      </w:r>
+      <w:r>
+        <w:br/>
+      </w:r>
+      <w:r>
+        <w:rPr>
+          <w:rStyle w:val="CommentTok"/>
+        </w:rPr>
+        <w:t xml:space="preserve">#&gt; 1      0   A1            0        Strain 1    No Phage</w:t>
+      </w:r>
+      <w:r>
+        <w:br/>
+      </w:r>
+      <w:r>
+        <w:rPr>
+          <w:rStyle w:val="CommentTok"/>
+        </w:rPr>
+        <w:t xml:space="preserve">#&gt; 2      0   B1            0        Strain 7    No Phage</w:t>
+      </w:r>
+      <w:r>
+        <w:br/>
+      </w:r>
+      <w:r>
+        <w:rPr>
+          <w:rStyle w:val="CommentTok"/>
+        </w:rPr>
+        <w:t xml:space="preserve">#&gt; 3      0   C1            0       Strain 13    No Phage</w:t>
+      </w:r>
+      <w:r>
+        <w:br/>
+      </w:r>
+      <w:r>
+        <w:rPr>
+          <w:rStyle w:val="CommentTok"/>
+        </w:rPr>
+        <w:t xml:space="preserve">#&gt; 4      0   D1            0       Strain 19    No Phage</w:t>
+      </w:r>
+      <w:r>
+        <w:br/>
+      </w:r>
+      <w:r>
+        <w:rPr>
+          <w:rStyle w:val="CommentTok"/>
+        </w:rPr>
+        <w:t xml:space="preserve">#&gt; 5      0   E1            0       Strain 25    No Phage</w:t>
+      </w:r>
+      <w:r>
+        <w:br/>
+      </w:r>
+      <w:r>
+        <w:rPr>
+          <w:rStyle w:val="CommentTok"/>
+        </w:rPr>
+        <w:t xml:space="preserve">#&gt; 6      0   F1            0       Strain 31    No Phage</w:t>
+      </w:r>
+      <w:r>
+        <w:br/>
+      </w:r>
+      <w:r>
+        <w:rPr>
+          <w:rStyle w:val="CommentTok"/>
+        </w:rPr>
+        <w:t xml:space="preserve">#&gt; 7      0   G1            0       Strain 37    No Phage</w:t>
+      </w:r>
+      <w:r>
+        <w:br/>
+      </w:r>
+      <w:r>
+        <w:rPr>
+          <w:rStyle w:val="CommentTok"/>
+        </w:rPr>
+        <w:t xml:space="preserve">#&gt; 8      0   H1            0       Strain 43    No Phage</w:t>
+      </w:r>
+      <w:r>
+        <w:br/>
+      </w:r>
+      <w:r>
+        <w:rPr>
+          <w:rStyle w:val="CommentTok"/>
+        </w:rPr>
+        <w:t xml:space="preserve">#&gt; 9      0   A2            0        Strain 2    No Phage</w:t>
+      </w:r>
+      <w:r>
+        <w:br/>
+      </w:r>
+      <w:r>
+        <w:rPr>
+          <w:rStyle w:val="CommentTok"/>
+        </w:rPr>
+        <w:t xml:space="preserve">#&gt; 10     0   B2            0        Strain 8    No Phage</w:t>
+      </w:r>
+      <w:r>
+        <w:br/>
+      </w:r>
+      <w:r>
+        <w:rPr>
+          <w:rStyle w:val="CommentTok"/>
+        </w:rPr>
+        <w:t xml:space="preserve">#&gt; 11     0   C2            0       Strain 14    No Phage</w:t>
+      </w:r>
+      <w:r>
+        <w:br/>
+      </w:r>
+      <w:r>
+        <w:rPr>
+          <w:rStyle w:val="CommentTok"/>
+        </w:rPr>
+        <w:t xml:space="preserve">#&gt; 12     0   D2            0       Strain 20    No Phage</w:t>
+      </w:r>
+      <w:r>
+        <w:br/>
+      </w:r>
+      <w:r>
+        <w:rPr>
+          <w:rStyle w:val="CommentTok"/>
+        </w:rPr>
+        <w:t xml:space="preserve">#&gt; 13     0   E2            0       Strain 26    No Phage</w:t>
+      </w:r>
+      <w:r>
+        <w:br/>
+      </w:r>
+      <w:r>
+        <w:rPr>
+          <w:rStyle w:val="CommentTok"/>
+        </w:rPr>
+        <w:t xml:space="preserve">#&gt; 14     0   F2            0       Strain 32    No Phage</w:t>
+      </w:r>
+      <w:r>
+        <w:br/>
+      </w:r>
+      <w:r>
+        <w:rPr>
+          <w:rStyle w:val="CommentTok"/>
+        </w:rPr>
+        <w:t xml:space="preserve">#&gt; 15     0   G2            0       Strain 38    No Phage</w:t>
+      </w:r>
+      <w:r>
+        <w:br/>
+      </w:r>
+      <w:r>
+        <w:rPr>
+          <w:rStyle w:val="CommentTok"/>
+        </w:rPr>
+        <w:t xml:space="preserve">#&gt; 16     0   H2            0       Strain 44    No Phage</w:t>
+      </w:r>
+      <w:r>
+        <w:br/>
+      </w:r>
+      <w:r>
+        <w:rPr>
+          <w:rStyle w:val="CommentTok"/>
+        </w:rPr>
+        <w:t xml:space="preserve">#&gt; 17     0   A3            0        Strain 3    No Phage</w:t>
+      </w:r>
+      <w:r>
+        <w:br/>
+      </w:r>
+      <w:r>
+        <w:rPr>
+          <w:rStyle w:val="CommentTok"/>
+        </w:rPr>
+        <w:t xml:space="preserve">#&gt; 18     0   B3            0        Strain 9    No Phage</w:t>
+      </w:r>
+      <w:r>
+        <w:br/>
+      </w:r>
+      <w:r>
+        <w:rPr>
+          <w:rStyle w:val="CommentTok"/>
+        </w:rPr>
+        <w:t xml:space="preserve">#&gt; 19     0   C3            0       Strain 15    No Phage</w:t>
+      </w:r>
+      <w:r>
+        <w:br/>
+      </w:r>
+      <w:r>
+        <w:rPr>
+          <w:rStyle w:val="CommentTok"/>
+        </w:rPr>
+        <w:t xml:space="preserve">#&gt; 20     0   D3            0       Strain 21    No Phage</w:t>
+      </w:r>
+      <w:r>
+        <w:br/>
+      </w:r>
+      <w:r>
+        <w:rPr>
+          <w:rStyle w:val="CommentTok"/>
+        </w:rPr>
+        <w:t xml:space="preserve">#&gt; 21     0   E3            0       Strain 27    No Phage</w:t>
+      </w:r>
+      <w:r>
+        <w:br/>
+      </w:r>
+      <w:r>
+        <w:rPr>
+          <w:rStyle w:val="CommentTok"/>
+        </w:rPr>
+        <w:t xml:space="preserve">#&gt; 22     0   F3            0       Strain 33    No Phage</w:t>
+      </w:r>
+      <w:r>
+        <w:br/>
+      </w:r>
+      <w:r>
+        <w:rPr>
+          <w:rStyle w:val="CommentTok"/>
+        </w:rPr>
+        <w:t xml:space="preserve">#&gt; 23     0   G3            0       Strain 39    No Phage</w:t>
+      </w:r>
+      <w:r>
+        <w:br/>
+      </w:r>
+      <w:r>
+        <w:rPr>
+          <w:rStyle w:val="CommentTok"/>
+        </w:rPr>
+        <w:t xml:space="preserve">#&gt; 24     0   H3            0       Strain 45    No Phage</w:t>
+      </w:r>
+      <w:r>
+        <w:br/>
+      </w:r>
+      <w:r>
+        <w:rPr>
+          <w:rStyle w:val="CommentTok"/>
+        </w:rPr>
+        <w:t xml:space="preserve">#&gt; 25     0   A4            0        Strain 4    No Phage</w:t>
+      </w:r>
+      <w:r>
+        <w:br/>
+      </w:r>
+      <w:r>
+        <w:rPr>
+          <w:rStyle w:val="CommentTok"/>
+        </w:rPr>
+        <w:t xml:space="preserve">#&gt; 26     0   B4            0       Strain 10    No Phage</w:t>
+      </w:r>
+      <w:r>
+        <w:br/>
+      </w:r>
+      <w:r>
+        <w:rPr>
+          <w:rStyle w:val="CommentTok"/>
+        </w:rPr>
+        <w:t xml:space="preserve">#&gt; 27     0   C4            0       Strain 16    No Phage</w:t>
+      </w:r>
+      <w:r>
+        <w:br/>
+      </w:r>
+      <w:r>
+        <w:rPr>
+          <w:rStyle w:val="CommentTok"/>
+        </w:rPr>
+        <w:t xml:space="preserve">#&gt; 28     0   D4            0       Strain 22    No Phage</w:t>
+      </w:r>
+      <w:r>
+        <w:br/>
+      </w:r>
+      <w:r>
+        <w:rPr>
+          <w:rStyle w:val="CommentTok"/>
+        </w:rPr>
+        <w:t xml:space="preserve">#&gt; 29     0   E4            0       Strain 28    No Phage</w:t>
+      </w:r>
+      <w:r>
+        <w:br/>
+      </w:r>
+      <w:r>
+        <w:rPr>
+          <w:rStyle w:val="CommentTok"/>
+        </w:rPr>
+        <w:t xml:space="preserve">#&gt; 30     0   F4            0       Strain 34    No Phage</w:t>
+      </w:r>
+      <w:r>
+        <w:br/>
+      </w:r>
+      <w:r>
+        <w:rPr>
+          <w:rStyle w:val="CommentTok"/>
+        </w:rPr>
+        <w:t xml:space="preserve">#&gt; 31     0   G4            0       Strain 40    No Phage</w:t>
+      </w:r>
+      <w:r>
+        <w:br/>
+      </w:r>
+      <w:r>
+        <w:rPr>
+          <w:rStyle w:val="CommentTok"/>
+        </w:rPr>
+        <w:t xml:space="preserve">#&gt; 32     0   H4            0       Strain 46    No Phage</w:t>
+      </w:r>
+      <w:r>
+        <w:br/>
+      </w:r>
+      <w:r>
+        <w:rPr>
+          <w:rStyle w:val="CommentTok"/>
+        </w:rPr>
+        <w:t xml:space="preserve">#&gt; 33     0   A5            0        Strain 5    No Phage</w:t>
+      </w:r>
+      <w:r>
+        <w:br/>
+      </w:r>
+      <w:r>
+        <w:rPr>
+          <w:rStyle w:val="CommentTok"/>
+        </w:rPr>
+        <w:t xml:space="preserve">#&gt; 34     0   B5            0       Strain 11    No Phage</w:t>
+      </w:r>
+      <w:r>
+        <w:br/>
+      </w:r>
+      <w:r>
+        <w:rPr>
+          <w:rStyle w:val="CommentTok"/>
+        </w:rPr>
+        <w:t xml:space="preserve">#&gt; 35     0   C5            0       Strain 17    No Phage</w:t>
+      </w:r>
+      <w:r>
+        <w:br/>
+      </w:r>
+      <w:r>
+        <w:rPr>
+          <w:rStyle w:val="CommentTok"/>
+        </w:rPr>
+        <w:t xml:space="preserve">#&gt; 36     0   D5            0       Strain 23    No Phage</w:t>
+      </w:r>
+      <w:r>
+        <w:br/>
+      </w:r>
+      <w:r>
+        <w:rPr>
+          <w:rStyle w:val="CommentTok"/>
+        </w:rPr>
+        <w:t xml:space="preserve">#&gt; 37     0   E5            0       Strain 29    No Phage</w:t>
+      </w:r>
+      <w:r>
+        <w:br/>
+      </w:r>
+      <w:r>
+        <w:rPr>
+          <w:rStyle w:val="CommentTok"/>
+        </w:rPr>
+        <w:t xml:space="preserve">#&gt; 38     0   F5            0       Strain 35    No Phage</w:t>
+      </w:r>
+      <w:r>
+        <w:br/>
+      </w:r>
+      <w:r>
+        <w:rPr>
+          <w:rStyle w:val="CommentTok"/>
+        </w:rPr>
+        <w:t xml:space="preserve">#&gt; 39     0   G5            0       Strain 41    No Phage</w:t>
+      </w:r>
+      <w:r>
+        <w:br/>
+      </w:r>
+      <w:r>
+        <w:rPr>
+          <w:rStyle w:val="CommentTok"/>
+        </w:rPr>
+        <w:t xml:space="preserve">#&gt; 40     0   H5            0       Strain 47    No Phage</w:t>
+      </w:r>
+      <w:r>
+        <w:br/>
+      </w:r>
+      <w:r>
+        <w:rPr>
+          <w:rStyle w:val="CommentTok"/>
+        </w:rPr>
+        <w:t xml:space="preserve">#&gt; 41     0   A6            0        Strain 6    No Phage</w:t>
+      </w:r>
+      <w:r>
+        <w:br/>
+      </w:r>
+      <w:r>
+        <w:rPr>
+          <w:rStyle w:val="CommentTok"/>
+        </w:rPr>
+        <w:t xml:space="preserve">#&gt; 42     0   B6            0       Strain 12    No Phage</w:t>
+      </w:r>
+      <w:r>
+        <w:br/>
+      </w:r>
+      <w:r>
+        <w:rPr>
+          <w:rStyle w:val="CommentTok"/>
+        </w:rPr>
+        <w:t xml:space="preserve">#&gt; 43     0   C6            0       Strain 18    No Phage</w:t>
+      </w:r>
+      <w:r>
+        <w:br/>
+      </w:r>
+      <w:r>
+        <w:rPr>
+          <w:rStyle w:val="CommentTok"/>
+        </w:rPr>
+        <w:t xml:space="preserve">#&gt; 44     0   D6            0       Strain 24    No Phage</w:t>
+      </w:r>
+      <w:r>
+        <w:br/>
+      </w:r>
+      <w:r>
+        <w:rPr>
+          <w:rStyle w:val="CommentTok"/>
+        </w:rPr>
+        <w:t xml:space="preserve">#&gt; 45     0   E6            0       Strain 30    No Phage</w:t>
+      </w:r>
+      <w:r>
+        <w:br/>
+      </w:r>
+      <w:r>
+        <w:rPr>
+          <w:rStyle w:val="CommentTok"/>
+        </w:rPr>
+        <w:t xml:space="preserve">#&gt; 46     0   F6            0       Strain 36    No Phage</w:t>
+      </w:r>
+      <w:r>
+        <w:br/>
+      </w:r>
+      <w:r>
+        <w:rPr>
+          <w:rStyle w:val="CommentTok"/>
+        </w:rPr>
+        <w:t xml:space="preserve">#&gt; 47     0   G6            0       Strain 42    No Phage</w:t>
+      </w:r>
+      <w:r>
+        <w:br/>
+      </w:r>
+      <w:r>
+        <w:rPr>
+          <w:rStyle w:val="CommentTok"/>
+        </w:rPr>
+        <w:t xml:space="preserve">#&gt; 48     0   H6            0       Strain 48    No Phage</w:t>
+      </w:r>
+      <w:r>
+        <w:br/>
+      </w:r>
+      <w:r>
+        <w:rPr>
+          <w:rStyle w:val="CommentTok"/>
+        </w:rPr>
+        <w:t xml:space="preserve">#&gt; 49     0   A7            0        Strain 1 Phage Added</w:t>
+      </w:r>
+      <w:r>
+        <w:br/>
+      </w:r>
+      <w:r>
+        <w:rPr>
+          <w:rStyle w:val="CommentTok"/>
+        </w:rPr>
+        <w:t xml:space="preserve">#&gt; 50     0   B7            0        Strain 7 Phage Added</w:t>
+      </w:r>
+      <w:r>
+        <w:br/>
+      </w:r>
+      <w:r>
+        <w:rPr>
+          <w:rStyle w:val="CommentTok"/>
+        </w:rPr>
+        <w:t xml:space="preserve">#&gt; 51     0   C7            0       Strain 13 Phage Added</w:t>
+      </w:r>
+      <w:r>
+        <w:br/>
+      </w:r>
+      <w:r>
+        <w:rPr>
+          <w:rStyle w:val="CommentTok"/>
+        </w:rPr>
+        <w:t xml:space="preserve">#&gt; 52     0   D7            0       Strain 19 Phage Added</w:t>
+      </w:r>
+      <w:r>
+        <w:br/>
+      </w:r>
+      <w:r>
+        <w:rPr>
+          <w:rStyle w:val="CommentTok"/>
+        </w:rPr>
+        <w:t xml:space="preserve">#&gt; 53     0   E7            0       Strain 25 Phage Added</w:t>
+      </w:r>
+      <w:r>
+        <w:br/>
+      </w:r>
+      <w:r>
+        <w:rPr>
+          <w:rStyle w:val="CommentTok"/>
+        </w:rPr>
+        <w:t xml:space="preserve">#&gt; 54     0   F7            0       Strain 31 Phage Added</w:t>
+      </w:r>
+      <w:r>
+        <w:br/>
+      </w:r>
+      <w:r>
+        <w:rPr>
+          <w:rStyle w:val="CommentTok"/>
+        </w:rPr>
+        <w:t xml:space="preserve">#&gt; 55     0   G7            0       Strain 37 Phage Added</w:t>
+      </w:r>
+      <w:r>
+        <w:br/>
+      </w:r>
+      <w:r>
+        <w:rPr>
+          <w:rStyle w:val="CommentTok"/>
+        </w:rPr>
+        <w:t xml:space="preserve">#&gt; 56     0   H7            0       Strain 43 Phage Added</w:t>
+      </w:r>
+      <w:r>
+        <w:br/>
+      </w:r>
+      <w:r>
+        <w:rPr>
+          <w:rStyle w:val="CommentTok"/>
+        </w:rPr>
+        <w:t xml:space="preserve">#&gt; 57     0   A8            0        Strain 2 Phage Added</w:t>
+      </w:r>
+      <w:r>
+        <w:br/>
+      </w:r>
+      <w:r>
+        <w:rPr>
+          <w:rStyle w:val="CommentTok"/>
+        </w:rPr>
+        <w:t xml:space="preserve">#&gt; 58     0   B8            0        Strain 8 Phage Added</w:t>
+      </w:r>
+      <w:r>
+        <w:br/>
+      </w:r>
+      <w:r>
+        <w:rPr>
+          <w:rStyle w:val="CommentTok"/>
+        </w:rPr>
+        <w:t xml:space="preserve">#&gt; 59     0   C8            0       Strain 14 Phage Added</w:t>
+      </w:r>
+      <w:r>
+        <w:br/>
+      </w:r>
+      <w:r>
+        <w:rPr>
+          <w:rStyle w:val="CommentTok"/>
+        </w:rPr>
+        <w:t xml:space="preserve">#&gt; 60     0   D8            0       Strain 20 Phage Added</w:t>
+      </w:r>
+      <w:r>
+        <w:br/>
+      </w:r>
+      <w:r>
+        <w:rPr>
+          <w:rStyle w:val="CommentTok"/>
+        </w:rPr>
+        <w:t xml:space="preserve">#&gt; 61     0   E8            0       Strain 26 Phage Added</w:t>
+      </w:r>
+      <w:r>
+        <w:br/>
+      </w:r>
+      <w:r>
+        <w:rPr>
+          <w:rStyle w:val="CommentTok"/>
+        </w:rPr>
+        <w:t xml:space="preserve">#&gt; 62     0   F8            0       Strain 32 Phage Added</w:t>
+      </w:r>
+      <w:r>
+        <w:br/>
+      </w:r>
+      <w:r>
+        <w:rPr>
+          <w:rStyle w:val="CommentTok"/>
+        </w:rPr>
+        <w:t xml:space="preserve">#&gt; 63     0   G8            0       Strain 38 Phage Added</w:t>
+      </w:r>
+      <w:r>
+        <w:br/>
+      </w:r>
+      <w:r>
+        <w:rPr>
+          <w:rStyle w:val="CommentTok"/>
+        </w:rPr>
+        <w:t xml:space="preserve">#&gt; 64     0   H8            0       Strain 44 Phage Added</w:t>
+      </w:r>
+      <w:r>
+        <w:br/>
+      </w:r>
+      <w:r>
+        <w:rPr>
+          <w:rStyle w:val="CommentTok"/>
+        </w:rPr>
+        <w:t xml:space="preserve">#&gt; 65     0   A9            0        Strain 3 Phage Added</w:t>
+      </w:r>
+      <w:r>
+        <w:br/>
+      </w:r>
+      <w:r>
+        <w:rPr>
+          <w:rStyle w:val="CommentTok"/>
+        </w:rPr>
+        <w:t xml:space="preserve">#&gt; 66     0   B9            0        Strain 9 Phage Added</w:t>
+      </w:r>
+      <w:r>
+        <w:br/>
+      </w:r>
+      <w:r>
+        <w:rPr>
+          <w:rStyle w:val="CommentTok"/>
+        </w:rPr>
+        <w:t xml:space="preserve">#&gt; 67     0   C9            0       Strain 15 Phage Added</w:t>
+      </w:r>
+      <w:r>
+        <w:br/>
+      </w:r>
+      <w:r>
+        <w:rPr>
+          <w:rStyle w:val="CommentTok"/>
+        </w:rPr>
+        <w:t xml:space="preserve">#&gt; 68     0   D9            0       Strain 21 Phage Added</w:t>
+      </w:r>
+      <w:r>
+        <w:br/>
+      </w:r>
+      <w:r>
+        <w:rPr>
+          <w:rStyle w:val="CommentTok"/>
+        </w:rPr>
+        <w:t xml:space="preserve">#&gt; 69     0   E9            0       Strain 27 Phage Added</w:t>
+      </w:r>
+      <w:r>
+        <w:br/>
+      </w:r>
+      <w:r>
+        <w:rPr>
+          <w:rStyle w:val="CommentTok"/>
+        </w:rPr>
+        <w:t xml:space="preserve">#&gt; 70     0   F9            0       Strain 33 Phage Added</w:t>
+      </w:r>
+      <w:r>
+        <w:br/>
+      </w:r>
+      <w:r>
+        <w:rPr>
+          <w:rStyle w:val="CommentTok"/>
+        </w:rPr>
+        <w:t xml:space="preserve">#&gt; 71     0   G9            0       Strain 39 Phage Added</w:t>
+      </w:r>
+      <w:r>
+        <w:br/>
+      </w:r>
+      <w:r>
+        <w:rPr>
+          <w:rStyle w:val="CommentTok"/>
+        </w:rPr>
+        <w:t xml:space="preserve">#&gt; 72     0   H9            0       Strain 45 Phage Added</w:t>
+      </w:r>
+      <w:r>
+        <w:br/>
+      </w:r>
+      <w:r>
+        <w:rPr>
+          <w:rStyle w:val="CommentTok"/>
+        </w:rPr>
+        <w:t xml:space="preserve">#&gt; 73     0  A10            0        Strain 4 Phage Added</w:t>
+      </w:r>
+      <w:r>
+        <w:br/>
+      </w:r>
+      <w:r>
+        <w:rPr>
+          <w:rStyle w:val="CommentTok"/>
+        </w:rPr>
+        <w:t xml:space="preserve">#&gt; 74     0  B10            0       Strain 10 Phage Added</w:t>
+      </w:r>
+      <w:r>
+        <w:br/>
+      </w:r>
+      <w:r>
+        <w:rPr>
+          <w:rStyle w:val="CommentTok"/>
+        </w:rPr>
+        <w:t xml:space="preserve">#&gt; 75     0  C10            0       Strain 16 Phage Added</w:t>
+      </w:r>
+      <w:r>
+        <w:br/>
+      </w:r>
+      <w:r>
+        <w:rPr>
+          <w:rStyle w:val="CommentTok"/>
+        </w:rPr>
+        <w:t xml:space="preserve">#&gt; 76     0  D10            0       Strain 22 Phage Added</w:t>
+      </w:r>
+      <w:r>
+        <w:br/>
+      </w:r>
+      <w:r>
+        <w:rPr>
+          <w:rStyle w:val="CommentTok"/>
+        </w:rPr>
+        <w:t xml:space="preserve">#&gt; 77     0  E10            0       Strain 28 Phage Added</w:t>
+      </w:r>
+      <w:r>
+        <w:br/>
+      </w:r>
+      <w:r>
+        <w:rPr>
+          <w:rStyle w:val="CommentTok"/>
+        </w:rPr>
+        <w:t xml:space="preserve">#&gt; 78     0  F10            0       Strain 34 Phage Added</w:t>
+      </w:r>
+      <w:r>
+        <w:br/>
+      </w:r>
+      <w:r>
+        <w:rPr>
+          <w:rStyle w:val="CommentTok"/>
+        </w:rPr>
+        <w:t xml:space="preserve">#&gt; 79     0  G10            0       Strain 40 Phage Added</w:t>
+      </w:r>
+      <w:r>
+        <w:br/>
+      </w:r>
+      <w:r>
+        <w:rPr>
+          <w:rStyle w:val="CommentTok"/>
+        </w:rPr>
+        <w:t xml:space="preserve">#&gt; 80     0  H10            0       Strain 46 Phage Added</w:t>
+      </w:r>
+      <w:r>
+        <w:br/>
+      </w:r>
+      <w:r>
+        <w:rPr>
+          <w:rStyle w:val="CommentTok"/>
+        </w:rPr>
+        <w:t xml:space="preserve">#&gt; 81     0  A11            0        Strain 5 Phage Added</w:t>
+      </w:r>
+      <w:r>
+        <w:br/>
+      </w:r>
+      <w:r>
+        <w:rPr>
+          <w:rStyle w:val="CommentTok"/>
+        </w:rPr>
+        <w:t xml:space="preserve">#&gt; 82     0  B11            0       Strain 11 Phage Added</w:t>
+      </w:r>
+      <w:r>
+        <w:br/>
+      </w:r>
+      <w:r>
+        <w:rPr>
+          <w:rStyle w:val="CommentTok"/>
+        </w:rPr>
+        <w:t xml:space="preserve">#&gt; 83     0  C11            0       Strain 17 Phage Added</w:t>
+      </w:r>
+      <w:r>
+        <w:br/>
+      </w:r>
+      <w:r>
+        <w:rPr>
+          <w:rStyle w:val="CommentTok"/>
+        </w:rPr>
+        <w:t xml:space="preserve">#&gt; 84     0  D11            0       Strain 23 Phage Added</w:t>
+      </w:r>
+      <w:r>
+        <w:br/>
+      </w:r>
+      <w:r>
+        <w:rPr>
+          <w:rStyle w:val="CommentTok"/>
+        </w:rPr>
+        <w:t xml:space="preserve">#&gt; 85     0  E11            0       Strain 29 Phage Added</w:t>
+      </w:r>
+      <w:r>
+        <w:br/>
+      </w:r>
+      <w:r>
+        <w:rPr>
+          <w:rStyle w:val="CommentTok"/>
+        </w:rPr>
+        <w:t xml:space="preserve">#&gt; 86     0  F11            0       Strain 35 Phage Added</w:t>
+      </w:r>
+      <w:r>
+        <w:br/>
+      </w:r>
+      <w:r>
+        <w:rPr>
+          <w:rStyle w:val="CommentTok"/>
+        </w:rPr>
+        <w:t xml:space="preserve">#&gt; 87     0  G11            0       Strain 41 Phage Added</w:t>
+      </w:r>
+      <w:r>
+        <w:br/>
+      </w:r>
+      <w:r>
+        <w:rPr>
+          <w:rStyle w:val="CommentTok"/>
+        </w:rPr>
+        <w:t xml:space="preserve">#&gt; 88     0  H11            0       Strain 47 Phage Added</w:t>
+      </w:r>
+      <w:r>
+        <w:br/>
+      </w:r>
+      <w:r>
+        <w:rPr>
+          <w:rStyle w:val="CommentTok"/>
+        </w:rPr>
+        <w:t xml:space="preserve">#&gt; 89     0  A12            0        Strain 6 Phage Added</w:t>
+      </w:r>
+      <w:r>
+        <w:br/>
+      </w:r>
+      <w:r>
+        <w:rPr>
+          <w:rStyle w:val="CommentTok"/>
+        </w:rPr>
+        <w:t xml:space="preserve">#&gt; 90     0  B12            0       Strain 12 Phage Added</w:t>
+      </w:r>
+      <w:r>
+        <w:br/>
+      </w:r>
+      <w:r>
+        <w:rPr>
+          <w:rStyle w:val="CommentTok"/>
+        </w:rPr>
+        <w:t xml:space="preserve">#&gt; 91     0  C12            0       Strain 18 Phage Added</w:t>
+      </w:r>
+      <w:r>
+        <w:br/>
+      </w:r>
+      <w:r>
+        <w:rPr>
+          <w:rStyle w:val="CommentTok"/>
+        </w:rPr>
+        <w:t xml:space="preserve">#&gt; 92     0  D12            0       Strain 24 Phage Added</w:t>
+      </w:r>
+      <w:r>
+        <w:br/>
+      </w:r>
+      <w:r>
+        <w:rPr>
+          <w:rStyle w:val="CommentTok"/>
+        </w:rPr>
+        <w:t xml:space="preserve">#&gt; 93     0  E12            0       Strain 30 Phage Added</w:t>
+      </w:r>
+      <w:r>
+        <w:br/>
+      </w:r>
+      <w:r>
+        <w:rPr>
+          <w:rStyle w:val="CommentTok"/>
+        </w:rPr>
+        <w:t xml:space="preserve">#&gt; 94     0  F12            0       Strain 36 Phage Added</w:t>
+      </w:r>
+      <w:r>
+        <w:br/>
+      </w:r>
+      <w:r>
+        <w:rPr>
+          <w:rStyle w:val="CommentTok"/>
+        </w:rPr>
+        <w:t xml:space="preserve">#&gt; 95     0  G12            0       Strain 42 Phage Added</w:t>
+      </w:r>
+      <w:r>
+        <w:br/>
+      </w:r>
+      <w:r>
+        <w:rPr>
+          <w:rStyle w:val="CommentTok"/>
+        </w:rPr>
+        <w:t xml:space="preserve">#&gt; 96     0  H12            0       Strain 48 Phage Added</w:t>
+      </w:r>
+      <w:r>
+        <w:br/>
+      </w:r>
+      <w:r>
+        <w:rPr>
+          <w:rStyle w:val="CommentTok"/>
+        </w:rPr>
+        <w:t xml:space="preserve">#&gt; 97   900   A1            0        Strain 1    No Phage</w:t>
+      </w:r>
+      <w:r>
+        <w:br/>
+      </w:r>
+      <w:r>
+        <w:rPr>
+          <w:rStyle w:val="CommentTok"/>
+        </w:rPr>
+        <w:t xml:space="preserve">#&gt; 98   900   B1            0        Strain 7    No Phage</w:t>
+      </w:r>
+      <w:r>
+        <w:br/>
+      </w:r>
+      <w:r>
+        <w:rPr>
+          <w:rStyle w:val="CommentTok"/>
+        </w:rPr>
+        <w:t xml:space="preserve">#&gt; 99   900   C1            0       Strain 13    No Phage</w:t>
+      </w:r>
+      <w:r>
+        <w:br/>
+      </w:r>
+      <w:r>
+        <w:rPr>
+          <w:rStyle w:val="CommentTok"/>
+        </w:rPr>
+        <w:t xml:space="preserve">#&gt; 100  900   D1            0       Strain 19    No Phage</w:t>
+      </w:r>
+      <w:r>
+        <w:br/>
+      </w:r>
+      <w:r>
+        <w:rPr>
+          <w:rStyle w:val="CommentTok"/>
+        </w:rPr>
+        <w:t xml:space="preserve">#&gt; 101  900   E1            0       Strain 25    No Phage</w:t>
+      </w:r>
+      <w:r>
+        <w:br/>
+      </w:r>
+      <w:r>
+        <w:rPr>
+          <w:rStyle w:val="CommentTok"/>
+        </w:rPr>
+        <w:t xml:space="preserve">#&gt; 102  900   F1            0       Strain 31    No Phage</w:t>
+      </w:r>
+      <w:r>
+        <w:br/>
+      </w:r>
+      <w:r>
+        <w:rPr>
+          <w:rStyle w:val="CommentTok"/>
+        </w:rPr>
+        <w:t xml:space="preserve">#&gt; 103  900   G1            0       Strain 37    No Phage</w:t>
+      </w:r>
+      <w:r>
+        <w:br/>
+      </w:r>
+      <w:r>
+        <w:rPr>
+          <w:rStyle w:val="CommentTok"/>
+        </w:rPr>
+        <w:t xml:space="preserve">#&gt; 104  900   H1            0       Strain 43    No Phage</w:t>
+      </w:r>
+      <w:r>
+        <w:br/>
+      </w:r>
+      <w:r>
+        <w:rPr>
+          <w:rStyle w:val="CommentTok"/>
+        </w:rPr>
+        <w:t xml:space="preserve">#&gt; 105  900   A2            0        Strain 2    No Phage</w:t>
+      </w:r>
+      <w:r>
+        <w:br/>
+      </w:r>
+      <w:r>
+        <w:rPr>
+          <w:rStyle w:val="CommentTok"/>
+        </w:rPr>
+        <w:t xml:space="preserve">#&gt; 106  900   B2            0        Strain 8    No Phage</w:t>
+      </w:r>
+      <w:r>
+        <w:br/>
+      </w:r>
+      <w:r>
+        <w:rPr>
+          <w:rStyle w:val="CommentTok"/>
+        </w:rPr>
+        <w:t xml:space="preserve">#&gt; 107  900   C2            0       Strain 14    No Phage</w:t>
+      </w:r>
+      <w:r>
+        <w:br/>
+      </w:r>
+      <w:r>
+        <w:rPr>
+          <w:rStyle w:val="CommentTok"/>
+        </w:rPr>
+        <w:t xml:space="preserve">#&gt; 108  900   D2            0       Strain 20    No Phage</w:t>
+      </w:r>
+      <w:r>
+        <w:br/>
+      </w:r>
+      <w:r>
+        <w:rPr>
+          <w:rStyle w:val="CommentTok"/>
+        </w:rPr>
+        <w:t xml:space="preserve">#&gt; 109  900   E2            0       Strain 26    No Phage</w:t>
+      </w:r>
+      <w:r>
+        <w:br/>
+      </w:r>
+      <w:r>
+        <w:rPr>
+          <w:rStyle w:val="CommentTok"/>
+        </w:rPr>
+        <w:t xml:space="preserve">#&gt; 110  900   F2            0       Strain 32    No Phage</w:t>
+      </w:r>
+      <w:r>
+        <w:br/>
+      </w:r>
+      <w:r>
+        <w:rPr>
+          <w:rStyle w:val="CommentTok"/>
+        </w:rPr>
+        <w:t xml:space="preserve">#&gt; 111  900   G2            0       Strain 38    No Phage</w:t>
+      </w:r>
+      <w:r>
+        <w:br/>
+      </w:r>
+      <w:r>
+        <w:rPr>
+          <w:rStyle w:val="CommentTok"/>
+        </w:rPr>
+        <w:t xml:space="preserve">#&gt; 112  900   H2            0       Strain 44    No Phage</w:t>
+      </w:r>
+      <w:r>
+        <w:br/>
+      </w:r>
+      <w:r>
+        <w:rPr>
+          <w:rStyle w:val="CommentTok"/>
+        </w:rPr>
+        <w:t xml:space="preserve">#&gt; 113  900   A3            0        Strain 3    No Phage</w:t>
+      </w:r>
+      <w:r>
+        <w:br/>
+      </w:r>
+      <w:r>
+        <w:rPr>
+          <w:rStyle w:val="CommentTok"/>
+        </w:rPr>
+        <w:t xml:space="preserve">#&gt; 114  900   B3            0        Strain 9    No Phage</w:t>
+      </w:r>
+      <w:r>
+        <w:br/>
+      </w:r>
+      <w:r>
+        <w:rPr>
+          <w:rStyle w:val="CommentTok"/>
+        </w:rPr>
+        <w:t xml:space="preserve">#&gt; 115  900   C3            0       Strain 15    No Phage</w:t>
+      </w:r>
+      <w:r>
+        <w:br/>
+      </w:r>
+      <w:r>
+        <w:rPr>
+          <w:rStyle w:val="CommentTok"/>
+        </w:rPr>
+        <w:t xml:space="preserve">#&gt; 116  900   D3            0       Strain 21    No Phage</w:t>
+      </w:r>
+      <w:r>
+        <w:br/>
+      </w:r>
+      <w:r>
+        <w:rPr>
+          <w:rStyle w:val="CommentTok"/>
+        </w:rPr>
+        <w:t xml:space="preserve">#&gt; 117  900   E3            0       Strain 27    No Phage</w:t>
+      </w:r>
+      <w:r>
+        <w:br/>
+      </w:r>
+      <w:r>
+        <w:rPr>
+          <w:rStyle w:val="CommentTok"/>
+        </w:rPr>
+        <w:t xml:space="preserve">#&gt; 118  900   F3            0       Strain 33    No Phage</w:t>
+      </w:r>
+      <w:r>
+        <w:br/>
+      </w:r>
+      <w:r>
+        <w:rPr>
+          <w:rStyle w:val="CommentTok"/>
+        </w:rPr>
+        <w:t xml:space="preserve">#&gt; 119  900   G3            0       Strain 39    No Phage</w:t>
+      </w:r>
+      <w:r>
+        <w:br/>
+      </w:r>
+      <w:r>
+        <w:rPr>
+          <w:rStyle w:val="CommentTok"/>
+        </w:rPr>
+        <w:t xml:space="preserve">#&gt; 120  900   H3            0       Strain 45    No Phage</w:t>
+      </w:r>
+      <w:r>
+        <w:br/>
+      </w:r>
+      <w:r>
+        <w:rPr>
+          <w:rStyle w:val="CommentTok"/>
+        </w:rPr>
+        <w:t xml:space="preserve">#&gt; 121  900   A4            0        Strain 4    No Phage</w:t>
+      </w:r>
+      <w:r>
+        <w:br/>
+      </w:r>
+      <w:r>
+        <w:rPr>
+          <w:rStyle w:val="CommentTok"/>
+        </w:rPr>
+        <w:t xml:space="preserve">#&gt; 122  900   B4            0       Strain 10    No Phage</w:t>
+      </w:r>
+      <w:r>
+        <w:br/>
+      </w:r>
+      <w:r>
+        <w:rPr>
+          <w:rStyle w:val="CommentTok"/>
+        </w:rPr>
+        <w:t xml:space="preserve">#&gt; 123  900   C4            0       Strain 16    No Phage</w:t>
+      </w:r>
+      <w:r>
+        <w:br/>
+      </w:r>
+      <w:r>
+        <w:rPr>
+          <w:rStyle w:val="CommentTok"/>
+        </w:rPr>
+        <w:t xml:space="preserve">#&gt; 124  900   D4            0       Strain 22    No Phage</w:t>
+      </w:r>
+      <w:r>
+        <w:br/>
+      </w:r>
+      <w:r>
+        <w:rPr>
+          <w:rStyle w:val="CommentTok"/>
+        </w:rPr>
+        <w:t xml:space="preserve">#&gt; 125  900   E4            0       Strain 28    No Phage</w:t>
+      </w:r>
+      <w:r>
+        <w:br/>
+      </w:r>
+      <w:r>
+        <w:rPr>
+          <w:rStyle w:val="CommentTok"/>
+        </w:rPr>
+        <w:t xml:space="preserve">#&gt; 126  900   F4            0       Strain 34    No Phage</w:t>
+      </w:r>
+      <w:r>
+        <w:br/>
+      </w:r>
+      <w:r>
+        <w:rPr>
+          <w:rStyle w:val="CommentTok"/>
+        </w:rPr>
+        <w:t xml:space="preserve">#&gt; 127  900   G4            0       Strain 40    No Phage</w:t>
+      </w:r>
+      <w:r>
+        <w:br/>
+      </w:r>
+      <w:r>
+        <w:rPr>
+          <w:rStyle w:val="CommentTok"/>
+        </w:rPr>
+        <w:t xml:space="preserve">#&gt; 128  900   H4            0       Strain 46    No Phage</w:t>
+      </w:r>
+      <w:r>
+        <w:br/>
+      </w:r>
+      <w:r>
+        <w:rPr>
+          <w:rStyle w:val="CommentTok"/>
+        </w:rPr>
+        <w:t xml:space="preserve">#&gt; 129  900   A5            0        Strain 5    No Phage</w:t>
+      </w:r>
+      <w:r>
+        <w:br/>
+      </w:r>
+      <w:r>
+        <w:rPr>
+          <w:rStyle w:val="CommentTok"/>
+        </w:rPr>
+        <w:t xml:space="preserve">#&gt; 130  900   B5            0       Strain 11    No Phage</w:t>
+      </w:r>
+      <w:r>
+        <w:br/>
+      </w:r>
+      <w:r>
+        <w:rPr>
+          <w:rStyle w:val="CommentTok"/>
+        </w:rPr>
+        <w:t xml:space="preserve">#&gt; 131  900   C5            0       Strain 17    No Phage</w:t>
+      </w:r>
+      <w:r>
+        <w:br/>
+      </w:r>
+      <w:r>
+        <w:rPr>
+          <w:rStyle w:val="CommentTok"/>
+        </w:rPr>
+        <w:t xml:space="preserve">#&gt; 132  900   D5            0       Strain 23    No Phage</w:t>
+      </w:r>
+      <w:r>
+        <w:br/>
+      </w:r>
+      <w:r>
+        <w:rPr>
+          <w:rStyle w:val="CommentTok"/>
+        </w:rPr>
+        <w:t xml:space="preserve">#&gt; 133  900   E5            0       Strain 29    No Phage</w:t>
+      </w:r>
+      <w:r>
+        <w:br/>
+      </w:r>
+      <w:r>
+        <w:rPr>
+          <w:rStyle w:val="CommentTok"/>
+        </w:rPr>
+        <w:t xml:space="preserve">#&gt; 134  900   F5            0       Strain 35    No Phage</w:t>
+      </w:r>
+      <w:r>
+        <w:br/>
+      </w:r>
+      <w:r>
+        <w:rPr>
+          <w:rStyle w:val="CommentTok"/>
+        </w:rPr>
+        <w:t xml:space="preserve">#&gt; 135  900   G5            0       Strain 41    No Phage</w:t>
+      </w:r>
+      <w:r>
+        <w:br/>
+      </w:r>
+      <w:r>
+        <w:rPr>
+          <w:rStyle w:val="CommentTok"/>
+        </w:rPr>
+        <w:t xml:space="preserve">#&gt; 136  900   H5            0       Strain 47    No Phage</w:t>
+      </w:r>
+      <w:r>
+        <w:br/>
+      </w:r>
+      <w:r>
+        <w:rPr>
+          <w:rStyle w:val="CommentTok"/>
+        </w:rPr>
+        <w:t xml:space="preserve">#&gt; 137  900   A6            0        Strain 6    No Phage</w:t>
+      </w:r>
+      <w:r>
+        <w:br/>
+      </w:r>
+      <w:r>
+        <w:rPr>
+          <w:rStyle w:val="CommentTok"/>
+        </w:rPr>
+        <w:t xml:space="preserve">#&gt; 138  900   B6            0       Strain 12    No Phage</w:t>
+      </w:r>
+      <w:r>
+        <w:br/>
+      </w:r>
+      <w:r>
+        <w:rPr>
+          <w:rStyle w:val="CommentTok"/>
+        </w:rPr>
+        <w:t xml:space="preserve">#&gt; 139  900   C6            0       Strain 18    No Phage</w:t>
+      </w:r>
+      <w:r>
+        <w:br/>
+      </w:r>
+      <w:r>
+        <w:rPr>
+          <w:rStyle w:val="CommentTok"/>
+        </w:rPr>
+        <w:t xml:space="preserve">#&gt; 140  900   D6            0       Strain 24    No Phage</w:t>
+      </w:r>
+      <w:r>
+        <w:br/>
+      </w:r>
+      <w:r>
+        <w:rPr>
+          <w:rStyle w:val="CommentTok"/>
+        </w:rPr>
+        <w:t xml:space="preserve">#&gt; 141  900   E6            0       Strain 30    No Phage</w:t>
+      </w:r>
+      <w:r>
+        <w:br/>
+      </w:r>
+      <w:r>
+        <w:rPr>
+          <w:rStyle w:val="CommentTok"/>
+        </w:rPr>
+        <w:t xml:space="preserve">#&gt; 142  900   F6            0       Strain 36    No Phage</w:t>
+      </w:r>
+      <w:r>
+        <w:br/>
+      </w:r>
+      <w:r>
+        <w:rPr>
+          <w:rStyle w:val="CommentTok"/>
+        </w:rPr>
+        <w:t xml:space="preserve">#&gt; 143  900   G6            0       Strain 42    No Phage</w:t>
+      </w:r>
+      <w:r>
+        <w:br/>
+      </w:r>
+      <w:r>
+        <w:rPr>
+          <w:rStyle w:val="CommentTok"/>
+        </w:rPr>
+        <w:t xml:space="preserve">#&gt; 144  900   H6            0       Strain 48    No Phage</w:t>
+      </w:r>
+      <w:r>
+        <w:br/>
+      </w:r>
+      <w:r>
+        <w:rPr>
+          <w:rStyle w:val="CommentTok"/>
+        </w:rPr>
+        <w:t xml:space="preserve">#&gt; 145  900   A7            0        Strain 1 Phage Added</w:t>
+      </w:r>
+      <w:r>
+        <w:br/>
+      </w:r>
+      <w:r>
+        <w:rPr>
+          <w:rStyle w:val="CommentTok"/>
+        </w:rPr>
+        <w:t xml:space="preserve">#&gt; 146  900   B7            0        Strain 7 Phage Added</w:t>
+      </w:r>
+      <w:r>
+        <w:br/>
+      </w:r>
+      <w:r>
+        <w:rPr>
+          <w:rStyle w:val="CommentTok"/>
+        </w:rPr>
+        <w:t xml:space="preserve">#&gt; 147  900   C7            0       Strain 13 Phage Added</w:t>
+      </w:r>
+      <w:r>
+        <w:br/>
+      </w:r>
+      <w:r>
+        <w:rPr>
+          <w:rStyle w:val="CommentTok"/>
+        </w:rPr>
+        <w:t xml:space="preserve">#&gt; 148  900   D7            0       Strain 19 Phage Added</w:t>
+      </w:r>
+      <w:r>
+        <w:br/>
+      </w:r>
+      <w:r>
+        <w:rPr>
+          <w:rStyle w:val="CommentTok"/>
+        </w:rPr>
+        <w:t xml:space="preserve">#&gt; 149  900   E7            0       Strain 25 Phage Added</w:t>
+      </w:r>
+      <w:r>
+        <w:br/>
+      </w:r>
+      <w:r>
+        <w:rPr>
+          <w:rStyle w:val="CommentTok"/>
+        </w:rPr>
+        <w:t xml:space="preserve">#&gt; 150  900   F7            0       Strain 31 Phage Added</w:t>
+      </w:r>
+      <w:r>
+        <w:br/>
+      </w:r>
+      <w:r>
+        <w:rPr>
+          <w:rStyle w:val="CommentTok"/>
+        </w:rPr>
+        <w:t xml:space="preserve">#&gt; 151  900   G7            0       Strain 37 Phage Added</w:t>
+      </w:r>
+      <w:r>
+        <w:br/>
+      </w:r>
+      <w:r>
+        <w:rPr>
+          <w:rStyle w:val="CommentTok"/>
+        </w:rPr>
+        <w:t xml:space="preserve">#&gt; 152  900   H7            0       Strain 43 Phage Added</w:t>
+      </w:r>
+      <w:r>
+        <w:br/>
+      </w:r>
+      <w:r>
+        <w:rPr>
+          <w:rStyle w:val="CommentTok"/>
+        </w:rPr>
+        <w:t xml:space="preserve">#&gt; 153  900   A8            0        Strain 2 Phage Added</w:t>
+      </w:r>
+      <w:r>
+        <w:br/>
+      </w:r>
+      <w:r>
+        <w:rPr>
+          <w:rStyle w:val="CommentTok"/>
+        </w:rPr>
+        <w:t xml:space="preserve">#&gt; 154  900   B8            0        Strain 8 Phage Added</w:t>
+      </w:r>
+      <w:r>
+        <w:br/>
+      </w:r>
+      <w:r>
+        <w:rPr>
+          <w:rStyle w:val="CommentTok"/>
+        </w:rPr>
+        <w:t xml:space="preserve">#&gt; 155  900   C8            0       Strain 14 Phage Added</w:t>
+      </w:r>
+      <w:r>
+        <w:br/>
+      </w:r>
+      <w:r>
+        <w:rPr>
+          <w:rStyle w:val="CommentTok"/>
+        </w:rPr>
+        <w:t xml:space="preserve">#&gt; 156  900   D8            0       Strain 20 Phage Added</w:t>
+      </w:r>
+      <w:r>
+        <w:br/>
+      </w:r>
+      <w:r>
+        <w:rPr>
+          <w:rStyle w:val="CommentTok"/>
+        </w:rPr>
+        <w:t xml:space="preserve">#&gt; 157  900   E8            0       Strain 26 Phage Added</w:t>
+      </w:r>
+      <w:r>
+        <w:br/>
+      </w:r>
+      <w:r>
+        <w:rPr>
+          <w:rStyle w:val="CommentTok"/>
+        </w:rPr>
+        <w:t xml:space="preserve">#&gt; 158  900   F8            0       Strain 32 Phage Added</w:t>
+      </w:r>
+      <w:r>
+        <w:br/>
+      </w:r>
+      <w:r>
+        <w:rPr>
+          <w:rStyle w:val="CommentTok"/>
+        </w:rPr>
+        <w:t xml:space="preserve">#&gt; 159  900   G8            0       Strain 38 Phage Added</w:t>
+      </w:r>
+      <w:r>
+        <w:br/>
+      </w:r>
+      <w:r>
+        <w:rPr>
+          <w:rStyle w:val="CommentTok"/>
+        </w:rPr>
+        <w:t xml:space="preserve">#&gt; 160  900   H8            0       Strain 44 Phage Added</w:t>
+      </w:r>
+      <w:r>
+        <w:br/>
+      </w:r>
+      <w:r>
+        <w:rPr>
+          <w:rStyle w:val="CommentTok"/>
+        </w:rPr>
+        <w:t xml:space="preserve">#&gt; 161  900   A9            0        Strain 3 Phage Added</w:t>
+      </w:r>
+      <w:r>
+        <w:br/>
+      </w:r>
+      <w:r>
+        <w:rPr>
+          <w:rStyle w:val="CommentTok"/>
+        </w:rPr>
+        <w:t xml:space="preserve">#&gt; 162  900   B9            0        Strain 9 Phage Added</w:t>
+      </w:r>
+      <w:r>
+        <w:br/>
+      </w:r>
+      <w:r>
+        <w:rPr>
+          <w:rStyle w:val="CommentTok"/>
+        </w:rPr>
+        <w:t xml:space="preserve">#&gt; 163  900   C9            0       Strain 15 Phage Added</w:t>
+      </w:r>
+      <w:r>
+        <w:br/>
+      </w:r>
+      <w:r>
+        <w:rPr>
+          <w:rStyle w:val="CommentTok"/>
+        </w:rPr>
+        <w:t xml:space="preserve">#&gt; 164  900   D9            0       Strain 21 Phage Added</w:t>
+      </w:r>
+      <w:r>
+        <w:br/>
+      </w:r>
+      <w:r>
+        <w:rPr>
+          <w:rStyle w:val="CommentTok"/>
+        </w:rPr>
+        <w:t xml:space="preserve">#&gt; 165  900   E9            0       Strain 27 Phage Added</w:t>
+      </w:r>
+      <w:r>
+        <w:br/>
+      </w:r>
+      <w:r>
+        <w:rPr>
+          <w:rStyle w:val="CommentTok"/>
+        </w:rPr>
+        <w:t xml:space="preserve">#&gt; 166  900   F9            0       Strain 33 Phage Added</w:t>
+      </w:r>
+      <w:r>
+        <w:br/>
+      </w:r>
+      <w:r>
+        <w:rPr>
+          <w:rStyle w:val="CommentTok"/>
+        </w:rPr>
+        <w:t xml:space="preserve">#&gt; 167  900   G9            0       Strain 39 Phage Added</w:t>
+      </w:r>
+      <w:r>
+        <w:br/>
+      </w:r>
+      <w:r>
+        <w:rPr>
+          <w:rStyle w:val="CommentTok"/>
+        </w:rPr>
+        <w:t xml:space="preserve">#&gt; 168  900   H9            0       Strain 45 Phage Added</w:t>
+      </w:r>
+      <w:r>
+        <w:br/>
+      </w:r>
+      <w:r>
+        <w:rPr>
+          <w:rStyle w:val="CommentTok"/>
+        </w:rPr>
+        <w:t xml:space="preserve">#&gt; 169  900  A10            0        Strain 4 Phage Added</w:t>
+      </w:r>
+      <w:r>
+        <w:br/>
+      </w:r>
+      <w:r>
+        <w:rPr>
+          <w:rStyle w:val="CommentTok"/>
+        </w:rPr>
+        <w:t xml:space="preserve">#&gt; 170  900  B10            0       Strain 10 Phage Added</w:t>
+      </w:r>
+      <w:r>
+        <w:br/>
+      </w:r>
+      <w:r>
+        <w:rPr>
+          <w:rStyle w:val="CommentTok"/>
+        </w:rPr>
+        <w:t xml:space="preserve">#&gt; 171  900  C10            0       Strain 16 Phage Added</w:t>
+      </w:r>
+      <w:r>
+        <w:br/>
+      </w:r>
+      <w:r>
+        <w:rPr>
+          <w:rStyle w:val="CommentTok"/>
+        </w:rPr>
+        <w:t xml:space="preserve">#&gt; 172  900  D10            0       Strain 22 Phage Added</w:t>
+      </w:r>
+      <w:r>
+        <w:br/>
+      </w:r>
+      <w:r>
+        <w:rPr>
+          <w:rStyle w:val="CommentTok"/>
+        </w:rPr>
+        <w:t xml:space="preserve">#&gt; 173  900  E10            0       Strain 28 Phage Added</w:t>
+      </w:r>
+      <w:r>
+        <w:br/>
+      </w:r>
+      <w:r>
+        <w:rPr>
+          <w:rStyle w:val="CommentTok"/>
+        </w:rPr>
+        <w:t xml:space="preserve">#&gt; 174  900  F10            0       Strain 34 Phage Added</w:t>
+      </w:r>
+      <w:r>
+        <w:br/>
+      </w:r>
+      <w:r>
+        <w:rPr>
+          <w:rStyle w:val="CommentTok"/>
+        </w:rPr>
+        <w:t xml:space="preserve">#&gt; 175  900  G10            0       Strain 40 Phage Added</w:t>
+      </w:r>
+      <w:r>
+        <w:br/>
+      </w:r>
+      <w:r>
+        <w:rPr>
+          <w:rStyle w:val="CommentTok"/>
+        </w:rPr>
+        <w:t xml:space="preserve">#&gt; 176  900  H10            0       Strain 46 Phage Added</w:t>
+      </w:r>
+      <w:r>
+        <w:br/>
+      </w:r>
+      <w:r>
+        <w:rPr>
+          <w:rStyle w:val="CommentTok"/>
+        </w:rPr>
+        <w:t xml:space="preserve">#&gt; 177  900  A11            0        Strain 5 Phage Added</w:t>
+      </w:r>
+      <w:r>
+        <w:br/>
+      </w:r>
+      <w:r>
+        <w:rPr>
+          <w:rStyle w:val="CommentTok"/>
+        </w:rPr>
+        <w:t xml:space="preserve">#&gt; 178  900  B11            0       Strain 11 Phage Added</w:t>
+      </w:r>
+      <w:r>
+        <w:br/>
+      </w:r>
+      <w:r>
+        <w:rPr>
+          <w:rStyle w:val="CommentTok"/>
+        </w:rPr>
+        <w:t xml:space="preserve">#&gt; 179  900  C11            0       Strain 17 Phage Added</w:t>
+      </w:r>
+      <w:r>
+        <w:br/>
+      </w:r>
+      <w:r>
+        <w:rPr>
+          <w:rStyle w:val="CommentTok"/>
+        </w:rPr>
+        <w:t xml:space="preserve">#&gt; 180  900  D11            0       Strain 23 Phage Added</w:t>
+      </w:r>
+      <w:r>
+        <w:br/>
+      </w:r>
+      <w:r>
+        <w:rPr>
+          <w:rStyle w:val="CommentTok"/>
+        </w:rPr>
+        <w:t xml:space="preserve">#&gt; 181  900  E11            0       Strain 29 Phage Added</w:t>
+      </w:r>
+      <w:r>
+        <w:br/>
+      </w:r>
+      <w:r>
+        <w:rPr>
+          <w:rStyle w:val="CommentTok"/>
+        </w:rPr>
+        <w:t xml:space="preserve">#&gt; 182  900  F11            0       Strain 35 Phage Added</w:t>
+      </w:r>
+      <w:r>
+        <w:br/>
+      </w:r>
+      <w:r>
+        <w:rPr>
+          <w:rStyle w:val="CommentTok"/>
+        </w:rPr>
+        <w:t xml:space="preserve">#&gt; 183  900  G11            0       Strain 41 Phage Added</w:t>
+      </w:r>
+      <w:r>
+        <w:br/>
+      </w:r>
+      <w:r>
+        <w:rPr>
+          <w:rStyle w:val="CommentTok"/>
+        </w:rPr>
+        <w:t xml:space="preserve">#&gt; 184  900  H11            0       Strain 47 Phage Added</w:t>
+      </w:r>
+      <w:r>
+        <w:br/>
+      </w:r>
+      <w:r>
+        <w:rPr>
+          <w:rStyle w:val="CommentTok"/>
+        </w:rPr>
+        <w:t xml:space="preserve">#&gt; 185  900  A12            0        Strain 6 Phage Added</w:t>
+      </w:r>
+      <w:r>
+        <w:br/>
+      </w:r>
+      <w:r>
+        <w:rPr>
+          <w:rStyle w:val="CommentTok"/>
+        </w:rPr>
+        <w:t xml:space="preserve">#&gt; 186  900  B12            0       Strain 12 Phage Added</w:t>
+      </w:r>
+      <w:r>
+        <w:br/>
+      </w:r>
+      <w:r>
+        <w:rPr>
+          <w:rStyle w:val="CommentTok"/>
+        </w:rPr>
+        <w:t xml:space="preserve">#&gt; 187  900  C12            0       Strain 18 Phage Added</w:t>
+      </w:r>
+      <w:r>
+        <w:br/>
+      </w:r>
+      <w:r>
+        <w:rPr>
+          <w:rStyle w:val="CommentTok"/>
+        </w:rPr>
+        <w:t xml:space="preserve">#&gt; 188  900  D12            0       Strain 24 Phage Added</w:t>
+      </w:r>
+      <w:r>
+        <w:br/>
+      </w:r>
+      <w:r>
+        <w:rPr>
+          <w:rStyle w:val="CommentTok"/>
+        </w:rPr>
+        <w:t xml:space="preserve">#&gt; 189  900  E12            0       Strain 30 Phage Added</w:t>
+      </w:r>
+      <w:r>
+        <w:br/>
+      </w:r>
+      <w:r>
+        <w:rPr>
+          <w:rStyle w:val="CommentTok"/>
+        </w:rPr>
+        <w:t xml:space="preserve">#&gt; 190  900  F12            0       Strain 36 Phage Added</w:t>
+      </w:r>
+      <w:r>
+        <w:br/>
+      </w:r>
+      <w:r>
+        <w:rPr>
+          <w:rStyle w:val="CommentTok"/>
+        </w:rPr>
+        <w:t xml:space="preserve">#&gt; 191  900  G12            0       Strain 42 Phage Added</w:t>
+      </w:r>
+      <w:r>
+        <w:br/>
+      </w:r>
+      <w:r>
+        <w:rPr>
+          <w:rStyle w:val="CommentTok"/>
+        </w:rPr>
+        <w:t xml:space="preserve">#&gt; 192  900  H12            0       Strain 48 Phage Added</w:t>
+      </w:r>
+      <w:r>
+        <w:br/>
+      </w:r>
+      <w:r>
+        <w:rPr>
+          <w:rStyle w:val="CommentTok"/>
+        </w:rPr>
+        <w:t xml:space="preserve">#&gt; 193 1800   A1            0        Strain 1    No Phage</w:t>
+      </w:r>
+      <w:r>
+        <w:br/>
+      </w:r>
+      <w:r>
+        <w:rPr>
+          <w:rStyle w:val="CommentTok"/>
+        </w:rPr>
+        <w:t xml:space="preserve">#&gt; 194 1800   B1            0        Strain 7    No Phage</w:t>
+      </w:r>
+      <w:r>
+        <w:br/>
+      </w:r>
+      <w:r>
+        <w:rPr>
+          <w:rStyle w:val="CommentTok"/>
+        </w:rPr>
+        <w:t xml:space="preserve">#&gt; 195 1800   C1            0       Strain 13    No Phage</w:t>
+      </w:r>
+      <w:r>
+        <w:br/>
+      </w:r>
+      <w:r>
+        <w:rPr>
+          <w:rStyle w:val="CommentTok"/>
+        </w:rPr>
+        <w:t xml:space="preserve">#&gt; 196 1800   D1            0       Strain 19    No Phage</w:t>
+      </w:r>
+      <w:r>
+        <w:br/>
+      </w:r>
+      <w:r>
+        <w:rPr>
+          <w:rStyle w:val="CommentTok"/>
+        </w:rPr>
+        <w:t xml:space="preserve">#&gt; 197 1800   E1            0       Strain 25    No Phage</w:t>
+      </w:r>
+      <w:r>
+        <w:br/>
+      </w:r>
+      <w:r>
+        <w:rPr>
+          <w:rStyle w:val="CommentTok"/>
+        </w:rPr>
+        <w:t xml:space="preserve">#&gt; 198 1800   F1            0       Strain 31    No Phage</w:t>
+      </w:r>
+      <w:r>
+        <w:br/>
+      </w:r>
+      <w:r>
+        <w:rPr>
+          <w:rStyle w:val="CommentTok"/>
+        </w:rPr>
+        <w:t xml:space="preserve">#&gt; 199 1800   G1            0       Strain 37    No Phage</w:t>
+      </w:r>
+      <w:r>
+        <w:br/>
+      </w:r>
+      <w:r>
+        <w:rPr>
+          <w:rStyle w:val="CommentTok"/>
+        </w:rPr>
+        <w:t xml:space="preserve">#&gt; 200 1800   H1            0       Strain 43    No Phage</w:t>
+      </w:r>
+      <w:r>
+        <w:br/>
+      </w:r>
+      <w:r>
+        <w:rPr>
+          <w:rStyle w:val="CommentTok"/>
+        </w:rPr>
+        <w:t xml:space="preserve">#&gt;  [ reached 'max' / getOption("max.print") -- omitted 9112 rows ]</w:t>
       </w:r>
     </w:p>
     <w:bookmarkEnd w:id="43"/>

</xml_diff>